<commit_message>
[#4] set code and report
</commit_message>
<xml_diff>
--- a/Reports/Lab4/Lab4.docx
+++ b/Reports/Lab4/Lab4.docx
@@ -527,6 +527,7 @@
         </w:rPr>
         <w:t xml:space="preserve">                                                                                 </w:t>
       </w:r>
+      <w:proofErr w:type="spellStart"/>
       <w:r>
         <w:rPr>
           <w:rFonts w:cstheme="minorHAnsi"/>
@@ -534,6 +535,7 @@
         </w:rPr>
         <w:t>Грицюк</w:t>
       </w:r>
+      <w:proofErr w:type="spellEnd"/>
       <w:r>
         <w:rPr>
           <w:rFonts w:cstheme="minorHAnsi"/>
@@ -764,13 +766,15 @@
         </w:rPr>
         <w:tab/>
       </w:r>
-      <w:r>
-        <w:rPr>
-          <w:rFonts w:cstheme="minorHAnsi"/>
-          <w:lang w:val="ru-RU"/>
-        </w:rPr>
-        <w:t xml:space="preserve">Apache Spark MLlib </w:t>
-      </w:r>
+      <w:proofErr w:type="spellStart"/>
+      <w:r>
+        <w:rPr>
+          <w:rFonts w:cstheme="minorHAnsi"/>
+          <w:lang w:val="ru-RU"/>
+        </w:rPr>
+        <w:t>Apache</w:t>
+      </w:r>
+      <w:proofErr w:type="spellEnd"/>
       <w:r>
         <w:rPr>
           <w:rFonts w:cstheme="minorHAnsi"/>
@@ -778,19 +782,83 @@
         </w:rPr>
         <w:t xml:space="preserve"> </w:t>
       </w:r>
-      <w:r>
-        <w:rPr>
-          <w:rFonts w:cstheme="minorHAnsi"/>
-          <w:lang w:val="ru-RU"/>
-        </w:rPr>
-        <w:t xml:space="preserve">используется </w:t>
-      </w:r>
-      <w:r>
-        <w:rPr>
-          <w:rFonts w:cstheme="minorHAnsi"/>
-          <w:lang w:val="ru-RU"/>
-        </w:rPr>
-        <w:t xml:space="preserve">для создания приложения машинного обучения. Приложение выполняет прогнозный анализ на открытом наборе данных. MLlib — это основная библиотека Spark, которая предоставляет множество служебных программ, полезных для задач машинного обучения, таких как: </w:t>
+      <w:proofErr w:type="spellStart"/>
+      <w:r>
+        <w:rPr>
+          <w:rFonts w:cstheme="minorHAnsi"/>
+          <w:lang w:val="ru-RU"/>
+        </w:rPr>
+        <w:t>Spark</w:t>
+      </w:r>
+      <w:proofErr w:type="spellEnd"/>
+      <w:r>
+        <w:rPr>
+          <w:rFonts w:cstheme="minorHAnsi"/>
+          <w:lang w:val="ru-RU"/>
+        </w:rPr>
+        <w:t xml:space="preserve"> </w:t>
+      </w:r>
+      <w:proofErr w:type="spellStart"/>
+      <w:r>
+        <w:rPr>
+          <w:rFonts w:cstheme="minorHAnsi"/>
+          <w:lang w:val="ru-RU"/>
+        </w:rPr>
+        <w:t>MLlib</w:t>
+      </w:r>
+      <w:proofErr w:type="spellEnd"/>
+      <w:r>
+        <w:rPr>
+          <w:rFonts w:cstheme="minorHAnsi"/>
+          <w:lang w:val="ru-RU"/>
+        </w:rPr>
+        <w:t xml:space="preserve"> используется</w:t>
+      </w:r>
+      <w:r>
+        <w:rPr>
+          <w:rFonts w:cstheme="minorHAnsi"/>
+          <w:lang w:val="ru-RU"/>
+        </w:rPr>
+        <w:t xml:space="preserve"> </w:t>
+      </w:r>
+      <w:r>
+        <w:rPr>
+          <w:rFonts w:cstheme="minorHAnsi"/>
+          <w:lang w:val="ru-RU"/>
+        </w:rPr>
+        <w:t xml:space="preserve">для создания приложения машинного обучения. Приложение выполняет прогнозный анализ на открытом наборе данных. </w:t>
+      </w:r>
+      <w:proofErr w:type="spellStart"/>
+      <w:r>
+        <w:rPr>
+          <w:rFonts w:cstheme="minorHAnsi"/>
+          <w:lang w:val="ru-RU"/>
+        </w:rPr>
+        <w:t>MLlib</w:t>
+      </w:r>
+      <w:proofErr w:type="spellEnd"/>
+      <w:r>
+        <w:rPr>
+          <w:rFonts w:cstheme="minorHAnsi"/>
+          <w:lang w:val="ru-RU"/>
+        </w:rPr>
+        <w:t xml:space="preserve"> — это основная библиотека </w:t>
+      </w:r>
+      <w:proofErr w:type="spellStart"/>
+      <w:r>
+        <w:rPr>
+          <w:rFonts w:cstheme="minorHAnsi"/>
+          <w:lang w:val="ru-RU"/>
+        </w:rPr>
+        <w:t>Spark</w:t>
+      </w:r>
+      <w:proofErr w:type="spellEnd"/>
+      <w:r>
+        <w:rPr>
+          <w:rFonts w:cstheme="minorHAnsi"/>
+          <w:lang w:val="ru-RU"/>
+        </w:rPr>
+        <w:t xml:space="preserve">, которая предоставляет множество служебных программ, полезных для задач машинного обучения, таких как: </w:t>
       </w:r>
     </w:p>
     <w:p>
@@ -990,7 +1058,35 @@
           <w:rFonts w:cstheme="minorHAnsi"/>
           <w:lang w:val="ru-RU"/>
         </w:rPr>
-        <w:t xml:space="preserve">Классификация — это распространенная задача машинного обучения, которая представляет собой процесс сортировки входных данных по категориям. Это задание алгоритма классификации, позволяющее определить, как назначить "метки" входным данным, которые вы предоставляете. Например, можно представить алгоритм машинного обучения, который принимает в качестве входных данных данные о акции. Затем делит биржевую акцию на две категории: акции, которые следует продавать и акции, которые следует хранить. </w:t>
+        <w:t xml:space="preserve">Классификация — это распространенная задача машинного обучения, которая представляет собой процесс сортировки входных данных по категориям. Это задание алгоритма классификации, позволяющее определить, как назначить "метки" входным данным, которые </w:t>
+      </w:r>
+      <w:r>
+        <w:rPr>
+          <w:rFonts w:cstheme="minorHAnsi"/>
+          <w:lang w:val="ru-RU"/>
+        </w:rPr>
+        <w:t>мы</w:t>
+      </w:r>
+      <w:r>
+        <w:rPr>
+          <w:rFonts w:cstheme="minorHAnsi"/>
+          <w:lang w:val="ru-RU"/>
+        </w:rPr>
+        <w:t xml:space="preserve"> </w:t>
+      </w:r>
+      <w:r>
+        <w:rPr>
+          <w:rFonts w:cstheme="minorHAnsi"/>
+          <w:lang w:val="ru-RU"/>
+        </w:rPr>
+        <w:t>предоставляем</w:t>
+      </w:r>
+      <w:r>
+        <w:rPr>
+          <w:rFonts w:cstheme="minorHAnsi"/>
+          <w:lang w:val="ru-RU"/>
+        </w:rPr>
+        <w:t xml:space="preserve">. Например, можно представить алгоритм машинного обучения, который принимает в качестве входных данных данные о акции. Затем делит биржевую акцию на две категории: акции, которые следует продавать и акции, которые следует хранить. </w:t>
       </w:r>
     </w:p>
     <w:p>
@@ -1008,7 +1104,37 @@
           <w:rFonts w:cstheme="minorHAnsi"/>
           <w:lang w:val="ru-RU"/>
         </w:rPr>
-        <w:t xml:space="preserve">Логистическая регрессия — один из алгоритмов классификации. API Spark для логистической регрессии подходит для задач двоичной классификации или разделения входных данных на две группы. Дополнительные сведения о логистической регрессии см. в статье Википедии. </w:t>
+        <w:t xml:space="preserve">Логистическая регрессия — один из алгоритмов классификации. API </w:t>
+      </w:r>
+      <w:proofErr w:type="spellStart"/>
+      <w:r>
+        <w:rPr>
+          <w:rFonts w:cstheme="minorHAnsi"/>
+          <w:lang w:val="ru-RU"/>
+        </w:rPr>
+        <w:t>Spark</w:t>
+      </w:r>
+      <w:proofErr w:type="spellEnd"/>
+      <w:r>
+        <w:rPr>
+          <w:rFonts w:cstheme="minorHAnsi"/>
+          <w:lang w:val="ru-RU"/>
+        </w:rPr>
+        <w:t xml:space="preserve"> для логистической регрессии подходит для задач двоичной классификации или разделения входных данных на две группы. Дополнительные сведения о логистической регрессии </w:t>
+      </w:r>
+      <w:r>
+        <w:rPr>
+          <w:rFonts w:cstheme="minorHAnsi"/>
+          <w:lang w:val="ru-RU"/>
+        </w:rPr>
+        <w:t>можно посмотреть в документации</w:t>
+      </w:r>
+      <w:r>
+        <w:rPr>
+          <w:rFonts w:cstheme="minorHAnsi"/>
+          <w:lang w:val="ru-RU"/>
+        </w:rPr>
+        <w:t xml:space="preserve">. </w:t>
       </w:r>
     </w:p>
     <w:p>
@@ -1026,7 +1152,21 @@
           <w:rFonts w:cstheme="minorHAnsi"/>
           <w:lang w:val="ru-RU"/>
         </w:rPr>
-        <w:t>В целом, процесс логистической регрессии создает логистическую функцию. Используйте функцию для прогнозирования вероятности того, что входной вектор принадлежит одной группе или другой.</w:t>
+        <w:t xml:space="preserve">В целом, процесс логистической регрессии создает логистическую функцию. </w:t>
+      </w:r>
+      <w:r>
+        <w:rPr>
+          <w:rFonts w:cstheme="minorHAnsi"/>
+          <w:lang w:val="ru-RU"/>
+        </w:rPr>
+        <w:t>Используем</w:t>
+      </w:r>
+      <w:r>
+        <w:rPr>
+          <w:rFonts w:cstheme="minorHAnsi"/>
+          <w:lang w:val="ru-RU"/>
+        </w:rPr>
+        <w:t xml:space="preserve"> функцию для прогнозирования вероятности того, что входной вектор принадлежит одной группе или другой.</w:t>
       </w:r>
     </w:p>
     <w:p>
@@ -1069,36 +1209,681 @@
     </w:p>
     <w:p>
       <w:pPr>
-        <w:pStyle w:val="NoSpacing"/>
+        <w:pStyle w:val="NormalWeb"/>
         <w:spacing w:line="360" w:lineRule="auto"/>
-        <w:rPr>
-          <w:rFonts w:cstheme="minorHAnsi"/>
-          <w:lang w:val="ru-RU"/>
-        </w:rPr>
-      </w:pPr>
-      <w:r>
-        <w:rPr>
-          <w:rFonts w:cstheme="minorHAnsi"/>
+        <w:ind w:firstLine="720"/>
+        <w:rPr>
+          <w:rFonts w:ascii="Calibri" w:hAnsi="Calibri" w:cs="Calibri"/>
+          <w:lang w:val="ru-RU"/>
+        </w:rPr>
+      </w:pPr>
+      <w:r>
+        <w:rPr>
+          <w:rFonts w:ascii="Calibri" w:hAnsi="Calibri" w:cs="Calibri"/>
+        </w:rPr>
+        <w:t xml:space="preserve">В процессе работы мы рассмотрим набор данных, состоящий из популярных детских имен. </w:t>
+      </w:r>
+      <w:r>
+        <w:rPr>
+          <w:rFonts w:ascii="Calibri" w:hAnsi="Calibri" w:cs="Calibri"/>
+          <w:lang w:val="ru-RU"/>
+        </w:rPr>
+        <w:t xml:space="preserve">Сперва мы подключим контекст </w:t>
+      </w:r>
+      <w:r>
+        <w:rPr>
+          <w:rFonts w:ascii="Calibri" w:hAnsi="Calibri" w:cs="Calibri"/>
+          <w:lang w:val="en-US"/>
+        </w:rPr>
+        <w:t>Spark</w:t>
+      </w:r>
+      <w:r>
+        <w:rPr>
+          <w:rFonts w:ascii="Calibri" w:hAnsi="Calibri" w:cs="Calibri"/>
+          <w:lang w:val="ru-RU"/>
+        </w:rPr>
+        <w:t>, а также укажем</w:t>
+      </w:r>
+      <w:r>
+        <w:rPr>
+          <w:rFonts w:ascii="Calibri" w:hAnsi="Calibri" w:cs="Calibri"/>
+          <w:lang w:val="ru-RU"/>
+        </w:rPr>
+        <w:t xml:space="preserve"> в качестве</w:t>
+      </w:r>
+      <w:r>
+        <w:rPr>
+          <w:rFonts w:ascii="Calibri" w:hAnsi="Calibri" w:cs="Calibri"/>
+          <w:lang w:val="ru-RU"/>
+        </w:rPr>
+        <w:t xml:space="preserve"> </w:t>
+      </w:r>
+      <w:proofErr w:type="spellStart"/>
+      <w:r>
+        <w:rPr>
+          <w:rFonts w:ascii="Calibri" w:hAnsi="Calibri" w:cs="Calibri"/>
+          <w:lang w:val="en-US"/>
+        </w:rPr>
+        <w:t>dataframe</w:t>
+      </w:r>
+      <w:proofErr w:type="spellEnd"/>
+      <w:r>
+        <w:rPr>
+          <w:rFonts w:ascii="Calibri" w:hAnsi="Calibri" w:cs="Calibri"/>
+          <w:lang w:val="ru-RU"/>
+        </w:rPr>
+        <w:t>, описанный выше набор данных. Первые 20 строк набора показаны на рисунке 1.</w:t>
+      </w:r>
+    </w:p>
+    <w:p>
+      <w:pPr>
+        <w:pStyle w:val="NormalWeb"/>
+        <w:keepNext/>
+        <w:spacing w:line="360" w:lineRule="auto"/>
+        <w:jc w:val="center"/>
+      </w:pPr>
+      <w:r>
+        <w:rPr>
+          <w:noProof/>
+        </w:rPr>
+        <w:drawing>
+          <wp:inline distT="0" distB="0" distL="0" distR="0" wp14:anchorId="34B3D74D" wp14:editId="38C1457F">
+            <wp:extent cx="6150429" cy="4989804"/>
+            <wp:effectExtent l="0" t="0" r="0" b="1905"/>
+            <wp:docPr id="4" name="Picture 4"/>
+            <wp:cNvGraphicFramePr>
+              <a:graphicFrameLocks xmlns:a="http://schemas.openxmlformats.org/drawingml/2006/main" noChangeAspect="1"/>
+            </wp:cNvGraphicFramePr>
+            <a:graphic xmlns:a="http://schemas.openxmlformats.org/drawingml/2006/main">
+              <a:graphicData uri="http://schemas.openxmlformats.org/drawingml/2006/picture">
+                <pic:pic xmlns:pic="http://schemas.openxmlformats.org/drawingml/2006/picture">
+                  <pic:nvPicPr>
+                    <pic:cNvPr id="4" name="Picture 4"/>
+                    <pic:cNvPicPr/>
+                  </pic:nvPicPr>
+                  <pic:blipFill>
+                    <a:blip r:embed="rId7">
+                      <a:extLst>
+                        <a:ext uri="{28A0092B-C50C-407E-A947-70E740481C1C}">
+                          <a14:useLocalDpi xmlns:a14="http://schemas.microsoft.com/office/drawing/2010/main" val="0"/>
+                        </a:ext>
+                      </a:extLst>
+                    </a:blip>
+                    <a:stretch>
+                      <a:fillRect/>
+                    </a:stretch>
+                  </pic:blipFill>
+                  <pic:spPr>
+                    <a:xfrm>
+                      <a:off x="0" y="0"/>
+                      <a:ext cx="6154181" cy="4992848"/>
+                    </a:xfrm>
+                    <a:prstGeom prst="rect">
+                      <a:avLst/>
+                    </a:prstGeom>
+                  </pic:spPr>
+                </pic:pic>
+              </a:graphicData>
+            </a:graphic>
+          </wp:inline>
+        </w:drawing>
+      </w:r>
+    </w:p>
+    <w:p>
+      <w:pPr>
+        <w:pStyle w:val="Caption"/>
+        <w:rPr>
+          <w:szCs w:val="24"/>
+          <w:lang w:val="ru-RU"/>
+        </w:rPr>
+      </w:pPr>
+      <w:r>
+        <w:rPr>
+          <w:szCs w:val="24"/>
+        </w:rPr>
+        <w:t xml:space="preserve">Рисунок </w:t>
+      </w:r>
+      <w:r>
+        <w:rPr>
+          <w:szCs w:val="24"/>
+        </w:rPr>
+        <w:fldChar w:fldCharType="begin"/>
+      </w:r>
+      <w:r>
+        <w:rPr>
+          <w:szCs w:val="24"/>
+        </w:rPr>
+        <w:instrText xml:space="preserve"> SEQ Рисунок \* ARABIC </w:instrText>
+      </w:r>
+      <w:r>
+        <w:rPr>
+          <w:szCs w:val="24"/>
+        </w:rPr>
+        <w:fldChar w:fldCharType="separate"/>
+      </w:r>
+      <w:r>
+        <w:rPr>
+          <w:noProof/>
+          <w:szCs w:val="24"/>
+        </w:rPr>
+        <w:t>1</w:t>
+      </w:r>
+      <w:r>
+        <w:rPr>
+          <w:szCs w:val="24"/>
+        </w:rPr>
+        <w:fldChar w:fldCharType="end"/>
+      </w:r>
+      <w:r>
+        <w:rPr>
+          <w:szCs w:val="24"/>
+          <w:lang w:val="ru-RU"/>
+        </w:rPr>
+        <w:t>. Топ 20 строк набора данных</w:t>
+      </w:r>
+    </w:p>
+    <w:p>
+      <w:pPr>
+        <w:rPr>
+          <w:sz w:val="24"/>
+          <w:lang w:val="ru-RU"/>
+        </w:rPr>
+      </w:pPr>
+      <w:r>
+        <w:rPr>
+          <w:sz w:val="24"/>
           <w:lang w:val="ru-RU"/>
         </w:rPr>
         <w:tab/>
+      </w:r>
+    </w:p>
+    <w:p>
+      <w:pPr>
+        <w:spacing w:line="360" w:lineRule="auto"/>
+        <w:rPr>
+          <w:sz w:val="24"/>
+          <w:lang w:val="ru-RU"/>
+        </w:rPr>
+      </w:pPr>
+      <w:r>
+        <w:rPr>
+          <w:sz w:val="24"/>
+        </w:rPr>
+        <w:tab/>
+      </w:r>
+      <w:r>
+        <w:rPr>
+          <w:sz w:val="24"/>
+          <w:lang w:val="ru-RU"/>
+        </w:rPr>
+        <w:t>Поставим</w:t>
+      </w:r>
+      <w:r>
+        <w:rPr>
+          <w:sz w:val="24"/>
+          <w:lang w:val="ru-RU"/>
+        </w:rPr>
+        <w:t xml:space="preserve"> задачу исследовать взаимосвязь числа имен, их ранга и их классификацию по </w:t>
+      </w:r>
+      <w:r>
+        <w:rPr>
+          <w:sz w:val="24"/>
+          <w:lang w:val="ru-RU"/>
+        </w:rPr>
+        <w:t xml:space="preserve">этническому происхождению. В ходе исследования мы хотим попробовать предсказать, что большая или, наоборот, меньшая часть детей принадлежит конкретно взятому этносу. </w:t>
+      </w:r>
+    </w:p>
+    <w:p>
+      <w:pPr>
+        <w:spacing w:line="360" w:lineRule="auto"/>
+        <w:rPr>
+          <w:sz w:val="24"/>
+          <w:lang w:val="ru-RU"/>
+        </w:rPr>
+      </w:pPr>
+      <w:r>
+        <w:rPr>
+          <w:sz w:val="24"/>
+          <w:lang w:val="ru-RU"/>
+        </w:rPr>
+        <w:tab/>
+        <w:t xml:space="preserve">Для этого мы создам дополнительные объекты языка программирования – </w:t>
+      </w:r>
+      <w:proofErr w:type="spellStart"/>
+      <w:r>
+        <w:rPr>
+          <w:sz w:val="24"/>
+          <w:lang w:val="en-US"/>
+        </w:rPr>
+        <w:t>dataframe</w:t>
+      </w:r>
+      <w:proofErr w:type="spellEnd"/>
+      <w:r>
+        <w:rPr>
+          <w:sz w:val="24"/>
+          <w:lang w:val="ru-RU"/>
+        </w:rPr>
+        <w:t xml:space="preserve">, </w:t>
+      </w:r>
+      <w:r>
+        <w:rPr>
+          <w:sz w:val="24"/>
+          <w:lang w:val="ru-RU"/>
+        </w:rPr>
+        <w:t xml:space="preserve">которые будут содержать дополнительную для нас информацию, которые касаются выбранных столбцов. </w:t>
+      </w:r>
+    </w:p>
+    <w:p>
+      <w:pPr>
+        <w:spacing w:line="360" w:lineRule="auto"/>
+        <w:rPr>
+          <w:sz w:val="24"/>
+          <w:lang w:val="ru-RU"/>
+        </w:rPr>
+      </w:pPr>
+      <w:r>
+        <w:rPr>
+          <w:sz w:val="24"/>
+          <w:lang w:val="ru-RU"/>
+        </w:rPr>
+        <w:tab/>
+        <w:t xml:space="preserve">В процессе работы у нас появляются трудности с объединением данных, поэтому мы используем </w:t>
+      </w:r>
+      <w:proofErr w:type="spellStart"/>
+      <w:r>
+        <w:rPr>
+          <w:sz w:val="24"/>
+          <w:lang w:val="en-US"/>
+        </w:rPr>
+        <w:t>VectorAssembler</w:t>
+      </w:r>
+      <w:proofErr w:type="spellEnd"/>
+      <w:r>
+        <w:rPr>
+          <w:sz w:val="24"/>
+          <w:lang w:val="ru-RU"/>
+        </w:rPr>
+        <w:t xml:space="preserve"> –</w:t>
+      </w:r>
+      <w:r>
+        <w:rPr>
+          <w:sz w:val="24"/>
+          <w:lang w:val="ru-RU"/>
+        </w:rPr>
+        <w:t xml:space="preserve"> это преобразователь, который объединяет заданный список столбцов в один векторный столбец. Это полезно для объединения необработанных функций и функций, созданных различными преобразователями функций, в один вектор функций.</w:t>
+      </w:r>
+    </w:p>
+    <w:p>
+      <w:pPr>
+        <w:spacing w:line="360" w:lineRule="auto"/>
+        <w:rPr>
+          <w:sz w:val="24"/>
+          <w:lang w:val="ru-RU"/>
+        </w:rPr>
+      </w:pPr>
+      <w:r>
+        <w:rPr>
+          <w:sz w:val="24"/>
+          <w:lang w:val="ru-RU"/>
+        </w:rPr>
+        <w:lastRenderedPageBreak/>
+        <w:tab/>
+        <w:t xml:space="preserve">Работать напрямую с данными, хоть и в случае моего небольшого набора данных, не составляет труда, но для удобства обращения воспользуемся </w:t>
+      </w:r>
+      <w:proofErr w:type="spellStart"/>
+      <w:r>
+        <w:rPr>
+          <w:sz w:val="24"/>
+          <w:lang w:val="ru-RU"/>
+        </w:rPr>
+        <w:t>StringIndexer</w:t>
+      </w:r>
+      <w:proofErr w:type="spellEnd"/>
+      <w:r>
+        <w:rPr>
+          <w:sz w:val="24"/>
+          <w:lang w:val="ru-RU"/>
+        </w:rPr>
+        <w:t>, который</w:t>
+      </w:r>
+      <w:r>
+        <w:rPr>
+          <w:sz w:val="24"/>
+          <w:lang w:val="ru-RU"/>
+        </w:rPr>
+        <w:t xml:space="preserve"> кодирует строковый столбец меток в столбец индексов меток.</w:t>
+      </w:r>
+      <w:r>
+        <w:rPr>
+          <w:sz w:val="24"/>
+          <w:lang w:val="ru-RU"/>
+        </w:rPr>
+        <w:t xml:space="preserve"> Также введем столбец </w:t>
+      </w:r>
+      <w:r>
+        <w:rPr>
+          <w:sz w:val="24"/>
+          <w:lang w:val="en-US"/>
+        </w:rPr>
+        <w:t>features</w:t>
+      </w:r>
+      <w:r>
+        <w:rPr>
+          <w:sz w:val="24"/>
+          <w:lang w:val="ru-RU"/>
+        </w:rPr>
+        <w:t xml:space="preserve">, </w:t>
+      </w:r>
+      <w:r>
+        <w:rPr>
+          <w:sz w:val="24"/>
+          <w:lang w:val="ru-RU"/>
+        </w:rPr>
+        <w:t xml:space="preserve">который будет агрегировать значения числа детей, их ранга и этноса. Результаты представлены на рисунке 2. </w:t>
+      </w:r>
+    </w:p>
+    <w:p>
+      <w:pPr>
+        <w:keepNext/>
+        <w:spacing w:line="360" w:lineRule="auto"/>
+      </w:pPr>
+      <w:r>
+        <w:rPr>
+          <w:noProof/>
+          <w:sz w:val="24"/>
+          <w:lang w:val="ru-RU"/>
+        </w:rPr>
+        <w:drawing>
+          <wp:inline distT="0" distB="0" distL="0" distR="0" wp14:anchorId="5EC980E3" wp14:editId="6D78447C">
+            <wp:extent cx="6645910" cy="3207385"/>
+            <wp:effectExtent l="0" t="0" r="0" b="5715"/>
+            <wp:docPr id="2" name="Picture 2"/>
+            <wp:cNvGraphicFramePr>
+              <a:graphicFrameLocks xmlns:a="http://schemas.openxmlformats.org/drawingml/2006/main" noChangeAspect="1"/>
+            </wp:cNvGraphicFramePr>
+            <a:graphic xmlns:a="http://schemas.openxmlformats.org/drawingml/2006/main">
+              <a:graphicData uri="http://schemas.openxmlformats.org/drawingml/2006/picture">
+                <pic:pic xmlns:pic="http://schemas.openxmlformats.org/drawingml/2006/picture">
+                  <pic:nvPicPr>
+                    <pic:cNvPr id="2" name="Picture 2"/>
+                    <pic:cNvPicPr/>
+                  </pic:nvPicPr>
+                  <pic:blipFill>
+                    <a:blip r:embed="rId8" cstate="print">
+                      <a:extLst>
+                        <a:ext uri="{28A0092B-C50C-407E-A947-70E740481C1C}">
+                          <a14:useLocalDpi xmlns:a14="http://schemas.microsoft.com/office/drawing/2010/main" val="0"/>
+                        </a:ext>
+                      </a:extLst>
+                    </a:blip>
+                    <a:stretch>
+                      <a:fillRect/>
+                    </a:stretch>
+                  </pic:blipFill>
+                  <pic:spPr>
+                    <a:xfrm>
+                      <a:off x="0" y="0"/>
+                      <a:ext cx="6645910" cy="3207385"/>
+                    </a:xfrm>
+                    <a:prstGeom prst="rect">
+                      <a:avLst/>
+                    </a:prstGeom>
+                  </pic:spPr>
+                </pic:pic>
+              </a:graphicData>
+            </a:graphic>
+          </wp:inline>
+        </w:drawing>
+      </w:r>
+    </w:p>
+    <w:p>
+      <w:pPr>
+        <w:pStyle w:val="Caption"/>
+        <w:spacing w:line="360" w:lineRule="auto"/>
+        <w:rPr>
+          <w:lang w:val="ru-RU"/>
+        </w:rPr>
+      </w:pPr>
+      <w:r>
+        <w:t xml:space="preserve">Рисунок </w:t>
+      </w:r>
+      <w:fldSimple w:instr=" SEQ Рисунок \* ARABIC ">
+        <w:r>
+          <w:rPr>
+            <w:noProof/>
+          </w:rPr>
+          <w:t>2</w:t>
+        </w:r>
+      </w:fldSimple>
+      <w:r>
+        <w:rPr>
+          <w:lang w:val="ru-RU"/>
+        </w:rPr>
+        <w:t>. Результаты агрегирования данных</w:t>
+      </w:r>
+    </w:p>
+    <w:p>
+      <w:pPr>
+        <w:spacing w:line="360" w:lineRule="auto"/>
+        <w:rPr>
+          <w:sz w:val="24"/>
+          <w:lang w:val="ru-RU"/>
+        </w:rPr>
+      </w:pPr>
+    </w:p>
+    <w:p>
+      <w:pPr>
+        <w:spacing w:line="360" w:lineRule="auto"/>
+        <w:rPr>
+          <w:sz w:val="24"/>
+          <w:lang w:val="ru-RU"/>
+        </w:rPr>
+      </w:pPr>
+      <w:r>
+        <w:rPr>
+          <w:sz w:val="24"/>
+          <w:lang w:val="ru-RU"/>
+        </w:rPr>
+        <w:tab/>
+        <w:t>В</w:t>
+      </w:r>
+      <w:r>
+        <w:rPr>
+          <w:sz w:val="24"/>
+          <w:lang w:val="ru-RU"/>
+        </w:rPr>
+        <w:t xml:space="preserve">виду наличия большого объема данных, нам представляется возможным разбить их на более мелкие части. Таким образом, мы подготовим данные для логистической регрессии. </w:t>
+      </w:r>
+    </w:p>
+    <w:p>
+      <w:pPr>
+        <w:spacing w:line="360" w:lineRule="auto"/>
+        <w:rPr>
+          <w:sz w:val="24"/>
+        </w:rPr>
+      </w:pPr>
+      <w:r>
+        <w:rPr>
+          <w:sz w:val="24"/>
+          <w:lang w:val="ru-RU"/>
+        </w:rPr>
+        <w:tab/>
+        <w:t xml:space="preserve">Зададим </w:t>
+      </w:r>
+      <w:r>
+        <w:rPr>
+          <w:sz w:val="24"/>
+          <w:lang w:val="ru-RU"/>
+        </w:rPr>
+        <w:t xml:space="preserve">необходимые параметры для обучения и поддержания точности на уровне, указанном в цели работы. Полученные результаты отобразим на рисунке 3. </w:t>
+      </w:r>
+    </w:p>
+    <w:p>
+      <w:pPr>
+        <w:pStyle w:val="NoSpacing"/>
+        <w:keepNext/>
+        <w:spacing w:line="360" w:lineRule="auto"/>
+      </w:pPr>
+      <w:r>
+        <w:rPr>
+          <w:rFonts w:cstheme="minorHAnsi"/>
+          <w:noProof/>
+          <w:lang w:val="ru-RU"/>
+        </w:rPr>
+        <w:drawing>
+          <wp:inline distT="0" distB="0" distL="0" distR="0" wp14:anchorId="0505A8E1" wp14:editId="2AE25A88">
+            <wp:extent cx="6645910" cy="1489075"/>
+            <wp:effectExtent l="0" t="0" r="0" b="0"/>
+            <wp:docPr id="3" name="Picture 3"/>
+            <wp:cNvGraphicFramePr>
+              <a:graphicFrameLocks xmlns:a="http://schemas.openxmlformats.org/drawingml/2006/main" noChangeAspect="1"/>
+            </wp:cNvGraphicFramePr>
+            <a:graphic xmlns:a="http://schemas.openxmlformats.org/drawingml/2006/main">
+              <a:graphicData uri="http://schemas.openxmlformats.org/drawingml/2006/picture">
+                <pic:pic xmlns:pic="http://schemas.openxmlformats.org/drawingml/2006/picture">
+                  <pic:nvPicPr>
+                    <pic:cNvPr id="3" name="Picture 3"/>
+                    <pic:cNvPicPr/>
+                  </pic:nvPicPr>
+                  <pic:blipFill>
+                    <a:blip r:embed="rId9" cstate="print">
+                      <a:extLst>
+                        <a:ext uri="{28A0092B-C50C-407E-A947-70E740481C1C}">
+                          <a14:useLocalDpi xmlns:a14="http://schemas.microsoft.com/office/drawing/2010/main" val="0"/>
+                        </a:ext>
+                      </a:extLst>
+                    </a:blip>
+                    <a:stretch>
+                      <a:fillRect/>
+                    </a:stretch>
+                  </pic:blipFill>
+                  <pic:spPr>
+                    <a:xfrm>
+                      <a:off x="0" y="0"/>
+                      <a:ext cx="6645910" cy="1489075"/>
+                    </a:xfrm>
+                    <a:prstGeom prst="rect">
+                      <a:avLst/>
+                    </a:prstGeom>
+                  </pic:spPr>
+                </pic:pic>
+              </a:graphicData>
+            </a:graphic>
+          </wp:inline>
+        </w:drawing>
+      </w:r>
+    </w:p>
+    <w:p>
+      <w:pPr>
+        <w:pStyle w:val="Caption"/>
+        <w:spacing w:line="360" w:lineRule="auto"/>
+        <w:rPr>
+          <w:szCs w:val="24"/>
+          <w:lang w:val="ru-RU"/>
+        </w:rPr>
+      </w:pPr>
+      <w:r>
+        <w:rPr>
+          <w:szCs w:val="24"/>
+        </w:rPr>
+        <w:t xml:space="preserve">Рисунок </w:t>
+      </w:r>
+      <w:r>
+        <w:rPr>
+          <w:szCs w:val="24"/>
+        </w:rPr>
+        <w:fldChar w:fldCharType="begin"/>
+      </w:r>
+      <w:r>
+        <w:rPr>
+          <w:szCs w:val="24"/>
+        </w:rPr>
+        <w:instrText xml:space="preserve"> SEQ Рисунок \* ARABIC </w:instrText>
+      </w:r>
+      <w:r>
+        <w:rPr>
+          <w:szCs w:val="24"/>
+        </w:rPr>
+        <w:fldChar w:fldCharType="separate"/>
+      </w:r>
+      <w:r>
+        <w:rPr>
+          <w:noProof/>
+          <w:szCs w:val="24"/>
+        </w:rPr>
+        <w:t>3</w:t>
+      </w:r>
+      <w:r>
+        <w:rPr>
+          <w:szCs w:val="24"/>
+        </w:rPr>
+        <w:fldChar w:fldCharType="end"/>
+      </w:r>
+      <w:r>
+        <w:rPr>
+          <w:szCs w:val="24"/>
+          <w:lang w:val="en-US"/>
+        </w:rPr>
+        <w:t xml:space="preserve">. </w:t>
+      </w:r>
+      <w:r>
+        <w:rPr>
+          <w:szCs w:val="24"/>
+          <w:lang w:val="ru-RU"/>
+        </w:rPr>
+        <w:t>Результаты предсказаний</w:t>
+      </w:r>
+    </w:p>
+    <w:p>
+      <w:pPr>
+        <w:spacing w:line="360" w:lineRule="auto"/>
+        <w:rPr>
+          <w:sz w:val="24"/>
+          <w:lang w:val="ru-RU"/>
+        </w:rPr>
+      </w:pPr>
+      <w:r>
+        <w:rPr>
+          <w:sz w:val="24"/>
+          <w:lang w:val="ru-RU"/>
+        </w:rPr>
+        <w:tab/>
+      </w:r>
+    </w:p>
+    <w:p>
+      <w:pPr>
+        <w:spacing w:line="360" w:lineRule="auto"/>
+        <w:rPr>
+          <w:sz w:val="24"/>
+          <w:lang w:val="ru-RU"/>
+        </w:rPr>
+      </w:pPr>
+      <w:r>
+        <w:rPr>
+          <w:sz w:val="24"/>
+          <w:lang w:val="ru-RU"/>
+        </w:rPr>
+        <w:tab/>
+        <w:t xml:space="preserve">Несмотря на повторяющиеся имена в таблице результатов, мы можем увидеть, что </w:t>
+      </w:r>
+      <w:r>
+        <w:rPr>
+          <w:sz w:val="24"/>
+          <w:lang w:val="ru-RU"/>
+        </w:rPr>
+        <w:t xml:space="preserve">теперь наша модель может предсказать по рангу и числу вероятный этнос ребенка. Крайний правый столбец, если исходить из наших предложений, совпадает с действительным значением, что является верным результатом исследования. </w:t>
+      </w:r>
+      <w:r>
+        <w:rPr>
+          <w:sz w:val="24"/>
+          <w:lang w:val="ru-RU"/>
+        </w:rPr>
         <w:t xml:space="preserve"> </w:t>
       </w:r>
     </w:p>
     <w:p>
       <w:pPr>
-        <w:pStyle w:val="Heading1"/>
         <w:spacing w:line="360" w:lineRule="auto"/>
-        <w:rPr>
-          <w:rFonts w:asciiTheme="minorHAnsi" w:hAnsiTheme="minorHAnsi" w:cstheme="minorHAnsi"/>
-          <w:b w:val="0"/>
-          <w:szCs w:val="24"/>
-          <w:lang w:val="ru-RU"/>
-        </w:rPr>
-      </w:pPr>
-    </w:p>
-    <w:p>
-      <w:pPr>
         <w:jc w:val="left"/>
         <w:rPr>
           <w:rFonts w:eastAsiaTheme="majorEastAsia" w:cstheme="minorHAnsi"/>
@@ -1108,14 +1893,6 @@
           <w:lang w:val="ru-RU"/>
         </w:rPr>
       </w:pPr>
-      <w:r>
-        <w:rPr>
-          <w:rFonts w:cstheme="minorHAnsi"/>
-          <w:bCs/>
-          <w:lang w:val="ru-RU"/>
-        </w:rPr>
-        <w:br w:type="page"/>
-      </w:r>
     </w:p>
     <w:p>
       <w:pPr>
@@ -1125,7 +1902,7 @@
           <w:rFonts w:asciiTheme="minorHAnsi" w:hAnsiTheme="minorHAnsi" w:cstheme="minorHAnsi"/>
           <w:bCs/>
           <w:szCs w:val="24"/>
-          <w:lang w:val="en-US"/>
+          <w:lang w:val="ru-RU"/>
         </w:rPr>
       </w:pPr>
       <w:r>
@@ -1136,26 +1913,561 @@
           <w:lang w:val="ru-RU"/>
         </w:rPr>
         <w:lastRenderedPageBreak/>
-        <w:t>Листинг</w:t>
-      </w:r>
-      <w:r>
-        <w:rPr>
-          <w:rFonts w:asciiTheme="minorHAnsi" w:hAnsiTheme="minorHAnsi" w:cstheme="minorHAnsi"/>
-          <w:bCs/>
-          <w:szCs w:val="24"/>
-          <w:lang w:val="en-US"/>
-        </w:rPr>
-        <w:t xml:space="preserve"> </w:t>
-      </w:r>
-      <w:r>
-        <w:rPr>
-          <w:rFonts w:asciiTheme="minorHAnsi" w:hAnsiTheme="minorHAnsi" w:cstheme="minorHAnsi"/>
-          <w:bCs/>
-          <w:szCs w:val="24"/>
-          <w:lang w:val="ru-RU"/>
-        </w:rPr>
-        <w:t>кода</w:t>
-      </w:r>
+        <w:t>Листинг кода</w:t>
+      </w:r>
+    </w:p>
+    <w:p>
+      <w:pPr>
+        <w:jc w:val="left"/>
+        <w:rPr>
+          <w:sz w:val="24"/>
+        </w:rPr>
+      </w:pPr>
+      <w:r>
+        <w:rPr>
+          <w:sz w:val="24"/>
+        </w:rPr>
+        <w:t>package LabFour</w:t>
+      </w:r>
+      <w:r>
+        <w:rPr>
+          <w:sz w:val="24"/>
+        </w:rPr>
+        <w:br/>
+      </w:r>
+      <w:r>
+        <w:rPr>
+          <w:sz w:val="24"/>
+        </w:rPr>
+        <w:br/>
+        <w:t>import org.apache.log4j.Level.WARN</w:t>
+      </w:r>
+      <w:r>
+        <w:rPr>
+          <w:sz w:val="24"/>
+        </w:rPr>
+        <w:br/>
+        <w:t>import org.apache.log4j.LogManager</w:t>
+      </w:r>
+      <w:r>
+        <w:rPr>
+          <w:sz w:val="24"/>
+        </w:rPr>
+        <w:br/>
+        <w:t>import org.apache.spark.ml.classification.{LogisticRegression, LogisticRegressionModel}</w:t>
+      </w:r>
+      <w:r>
+        <w:rPr>
+          <w:sz w:val="24"/>
+        </w:rPr>
+        <w:br/>
+        <w:t>import org.apache.spark.ml.feature.{StringIndexer, VectorAssembler}</w:t>
+      </w:r>
+      <w:r>
+        <w:rPr>
+          <w:sz w:val="24"/>
+        </w:rPr>
+        <w:br/>
+        <w:t>import org.apache.spark.sql.functions.{col, lower}</w:t>
+      </w:r>
+      <w:r>
+        <w:rPr>
+          <w:sz w:val="24"/>
+        </w:rPr>
+        <w:br/>
+        <w:t>import org.apache.spark.sql.{DataFrame, SparkSession}</w:t>
+      </w:r>
+      <w:r>
+        <w:rPr>
+          <w:sz w:val="24"/>
+        </w:rPr>
+        <w:br/>
+      </w:r>
+      <w:r>
+        <w:rPr>
+          <w:sz w:val="24"/>
+        </w:rPr>
+        <w:br/>
+        <w:t>object LabFour {</w:t>
+      </w:r>
+      <w:r>
+        <w:rPr>
+          <w:sz w:val="24"/>
+        </w:rPr>
+        <w:br/>
+        <w:t xml:space="preserve">  val PATH: String = "src/main/data"</w:t>
+      </w:r>
+      <w:r>
+        <w:rPr>
+          <w:sz w:val="24"/>
+        </w:rPr>
+        <w:br/>
+        <w:t xml:space="preserve">  val NODES: Int = 3</w:t>
+      </w:r>
+      <w:r>
+        <w:rPr>
+          <w:sz w:val="24"/>
+        </w:rPr>
+        <w:br/>
+      </w:r>
+      <w:r>
+        <w:rPr>
+          <w:sz w:val="24"/>
+        </w:rPr>
+        <w:br/>
+        <w:t xml:space="preserve">  def main(args: Array[String]): Unit = {</w:t>
+      </w:r>
+      <w:r>
+        <w:rPr>
+          <w:sz w:val="24"/>
+        </w:rPr>
+        <w:br/>
+        <w:t xml:space="preserve">    val spark: SparkSession = SparkSession</w:t>
+      </w:r>
+      <w:r>
+        <w:rPr>
+          <w:sz w:val="24"/>
+        </w:rPr>
+        <w:br/>
+        <w:t xml:space="preserve">      .builder()</w:t>
+      </w:r>
+      <w:r>
+        <w:rPr>
+          <w:sz w:val="24"/>
+        </w:rPr>
+        <w:br/>
+        <w:t xml:space="preserve">      .appName("Lab4")</w:t>
+      </w:r>
+      <w:r>
+        <w:rPr>
+          <w:sz w:val="24"/>
+        </w:rPr>
+        <w:br/>
+        <w:t xml:space="preserve">      .master(s"local[$NODES]")</w:t>
+      </w:r>
+      <w:r>
+        <w:rPr>
+          <w:sz w:val="24"/>
+        </w:rPr>
+        <w:br/>
+        <w:t xml:space="preserve">      .getOrCreate</w:t>
+      </w:r>
+      <w:r>
+        <w:rPr>
+          <w:sz w:val="24"/>
+        </w:rPr>
+        <w:br/>
+        <w:t xml:space="preserve">    LogManager.getRootLogger.setLevel(WARN)</w:t>
+      </w:r>
+      <w:r>
+        <w:rPr>
+          <w:sz w:val="24"/>
+        </w:rPr>
+        <w:br/>
+      </w:r>
+      <w:r>
+        <w:rPr>
+          <w:sz w:val="24"/>
+        </w:rPr>
+        <w:br/>
+        <w:t xml:space="preserve">    val dataframe: DataFrame = spark</w:t>
+      </w:r>
+      <w:r>
+        <w:rPr>
+          <w:sz w:val="24"/>
+        </w:rPr>
+        <w:br/>
+        <w:t xml:space="preserve">      .read</w:t>
+      </w:r>
+      <w:r>
+        <w:rPr>
+          <w:sz w:val="24"/>
+        </w:rPr>
+        <w:br/>
+        <w:t xml:space="preserve">      .format("csv")</w:t>
+      </w:r>
+      <w:r>
+        <w:rPr>
+          <w:sz w:val="24"/>
+        </w:rPr>
+        <w:br/>
+        <w:t xml:space="preserve">      .option("header", "true")</w:t>
+      </w:r>
+      <w:r>
+        <w:rPr>
+          <w:sz w:val="24"/>
+        </w:rPr>
+        <w:br/>
+        <w:t xml:space="preserve">      .option("delimiter", ",")</w:t>
+      </w:r>
+      <w:r>
+        <w:rPr>
+          <w:sz w:val="24"/>
+        </w:rPr>
+        <w:br/>
+        <w:t xml:space="preserve">      .option("inferSchema", value = true)</w:t>
+      </w:r>
+      <w:r>
+        <w:rPr>
+          <w:sz w:val="24"/>
+        </w:rPr>
+        <w:br/>
+        <w:t xml:space="preserve">      .load(s"$PATH/var.csv")</w:t>
+      </w:r>
+      <w:r>
+        <w:rPr>
+          <w:sz w:val="24"/>
+        </w:rPr>
+        <w:br/>
+      </w:r>
+      <w:r>
+        <w:rPr>
+          <w:sz w:val="24"/>
+        </w:rPr>
+        <w:br/>
+        <w:t xml:space="preserve">    dataframe.show(false)</w:t>
+      </w:r>
+      <w:r>
+        <w:rPr>
+          <w:sz w:val="24"/>
+        </w:rPr>
+        <w:br/>
+        <w:t xml:space="preserve">    </w:t>
+      </w:r>
+      <w:r>
+        <w:rPr>
+          <w:sz w:val="24"/>
+        </w:rPr>
+        <w:br/>
+        <w:t xml:space="preserve">    val seq: Seq[(Int, String)] = Seq(</w:t>
+      </w:r>
+      <w:r>
+        <w:rPr>
+          <w:sz w:val="24"/>
+        </w:rPr>
+        <w:br/>
+        <w:t xml:space="preserve">      (0, "WHITE NON HISPANIC"),</w:t>
+      </w:r>
+      <w:r>
+        <w:rPr>
+          <w:sz w:val="24"/>
+        </w:rPr>
+        <w:br/>
+        <w:t xml:space="preserve">      (1, "ASIAN AND PACIFIC ISLANDER"),</w:t>
+      </w:r>
+      <w:r>
+        <w:rPr>
+          <w:sz w:val="24"/>
+        </w:rPr>
+        <w:br/>
+        <w:t xml:space="preserve">      (2, "HISPANIC"),</w:t>
+      </w:r>
+      <w:r>
+        <w:rPr>
+          <w:sz w:val="24"/>
+        </w:rPr>
+        <w:br/>
+        <w:t xml:space="preserve">      (3, "BLACK NON HISPANIC")</w:t>
+      </w:r>
+      <w:r>
+        <w:rPr>
+          <w:sz w:val="24"/>
+        </w:rPr>
+        <w:br/>
+        <w:t xml:space="preserve">    )</w:t>
+      </w:r>
+      <w:r>
+        <w:rPr>
+          <w:sz w:val="24"/>
+        </w:rPr>
+        <w:br/>
+      </w:r>
+      <w:r>
+        <w:rPr>
+          <w:sz w:val="24"/>
+        </w:rPr>
+        <w:br/>
+        <w:t xml:space="preserve">    import spark.implicits._</w:t>
+      </w:r>
+      <w:r>
+        <w:rPr>
+          <w:sz w:val="24"/>
+        </w:rPr>
+        <w:br/>
+        <w:t xml:space="preserve">    val mapper: DataFrame = seq.toDF("Ethnicity", "DistEthnicity")</w:t>
+      </w:r>
+      <w:r>
+        <w:rPr>
+          <w:sz w:val="24"/>
+        </w:rPr>
+        <w:br/>
+      </w:r>
+      <w:r>
+        <w:rPr>
+          <w:sz w:val="24"/>
+        </w:rPr>
+        <w:br/>
+        <w:t xml:space="preserve">    val mapped: DataFrame = dataframe</w:t>
+      </w:r>
+      <w:r>
+        <w:rPr>
+          <w:sz w:val="24"/>
+        </w:rPr>
+        <w:br/>
+        <w:t xml:space="preserve">      .join(</w:t>
+      </w:r>
+      <w:r>
+        <w:rPr>
+          <w:sz w:val="24"/>
+        </w:rPr>
+        <w:br/>
+        <w:t xml:space="preserve">        mapper, dataframe("Ethnicity") === mapper("DistEthnicity"),</w:t>
+      </w:r>
+      <w:r>
+        <w:rPr>
+          <w:sz w:val="24"/>
+        </w:rPr>
+        <w:br/>
+        <w:t xml:space="preserve">        "inner"</w:t>
+      </w:r>
+      <w:r>
+        <w:rPr>
+          <w:sz w:val="24"/>
+        </w:rPr>
+        <w:br/>
+        <w:t xml:space="preserve">      )</w:t>
+      </w:r>
+      <w:r>
+        <w:rPr>
+          <w:sz w:val="24"/>
+        </w:rPr>
+        <w:br/>
+        <w:t xml:space="preserve">    val columns: Array[String] = Array("Count", "Rank")</w:t>
+      </w:r>
+      <w:r>
+        <w:rPr>
+          <w:sz w:val="24"/>
+        </w:rPr>
+        <w:br/>
+      </w:r>
+      <w:r>
+        <w:rPr>
+          <w:sz w:val="24"/>
+        </w:rPr>
+        <w:br/>
+        <w:t xml:space="preserve">    val assembler: VectorAssembler = new VectorAssembler()</w:t>
+      </w:r>
+      <w:r>
+        <w:rPr>
+          <w:sz w:val="24"/>
+        </w:rPr>
+        <w:br/>
+      </w:r>
+      <w:r>
+        <w:rPr>
+          <w:sz w:val="24"/>
+        </w:rPr>
+        <w:lastRenderedPageBreak/>
+        <w:t xml:space="preserve">      .setInputCols(columns)</w:t>
+      </w:r>
+      <w:r>
+        <w:rPr>
+          <w:sz w:val="24"/>
+        </w:rPr>
+        <w:br/>
+        <w:t xml:space="preserve">      .setOutputCol("features")</w:t>
+      </w:r>
+      <w:r>
+        <w:rPr>
+          <w:sz w:val="24"/>
+        </w:rPr>
+        <w:br/>
+        <w:t xml:space="preserve">    val feature: DataFrame = assembler.transform(mapped)</w:t>
+      </w:r>
+      <w:r>
+        <w:rPr>
+          <w:sz w:val="24"/>
+        </w:rPr>
+        <w:br/>
+      </w:r>
+      <w:r>
+        <w:rPr>
+          <w:sz w:val="24"/>
+        </w:rPr>
+        <w:br/>
+        <w:t xml:space="preserve">    val indexer: StringIndexer = new StringIndexer()</w:t>
+      </w:r>
+      <w:r>
+        <w:rPr>
+          <w:sz w:val="24"/>
+        </w:rPr>
+        <w:br/>
+        <w:t xml:space="preserve">      .setInputCol("DistEthnicity")</w:t>
+      </w:r>
+      <w:r>
+        <w:rPr>
+          <w:sz w:val="24"/>
+        </w:rPr>
+        <w:br/>
+        <w:t xml:space="preserve">      .setOutputCol("label")</w:t>
+      </w:r>
+      <w:r>
+        <w:rPr>
+          <w:sz w:val="24"/>
+        </w:rPr>
+        <w:br/>
+      </w:r>
+      <w:r>
+        <w:rPr>
+          <w:sz w:val="24"/>
+        </w:rPr>
+        <w:br/>
+        <w:t xml:space="preserve">    val label: DataFrame = indexer</w:t>
+      </w:r>
+      <w:r>
+        <w:rPr>
+          <w:sz w:val="24"/>
+        </w:rPr>
+        <w:br/>
+        <w:t xml:space="preserve">      .fit(feature)</w:t>
+      </w:r>
+      <w:r>
+        <w:rPr>
+          <w:sz w:val="24"/>
+        </w:rPr>
+        <w:br/>
+        <w:t xml:space="preserve">      .transform(feature)</w:t>
+      </w:r>
+      <w:r>
+        <w:rPr>
+          <w:sz w:val="24"/>
+        </w:rPr>
+        <w:br/>
+        <w:t xml:space="preserve">    label.show(false)</w:t>
+      </w:r>
+      <w:r>
+        <w:rPr>
+          <w:sz w:val="24"/>
+        </w:rPr>
+        <w:br/>
+      </w:r>
+      <w:r>
+        <w:rPr>
+          <w:sz w:val="24"/>
+        </w:rPr>
+        <w:br/>
+        <w:t xml:space="preserve">    val seed: Int = 5043</w:t>
+      </w:r>
+      <w:r>
+        <w:rPr>
+          <w:sz w:val="24"/>
+        </w:rPr>
+        <w:br/>
+        <w:t xml:space="preserve">    val Array(training, test) = label</w:t>
+      </w:r>
+      <w:r>
+        <w:rPr>
+          <w:sz w:val="24"/>
+        </w:rPr>
+        <w:br/>
+        <w:t xml:space="preserve">      .randomSplit(Array(0.7, 0.3), seed)</w:t>
+      </w:r>
+      <w:r>
+        <w:rPr>
+          <w:sz w:val="24"/>
+        </w:rPr>
+        <w:br/>
+      </w:r>
+      <w:r>
+        <w:rPr>
+          <w:sz w:val="24"/>
+        </w:rPr>
+        <w:br/>
+        <w:t xml:space="preserve">    val regression: LogisticRegression = new LogisticRegression()</w:t>
+      </w:r>
+      <w:r>
+        <w:rPr>
+          <w:sz w:val="24"/>
+        </w:rPr>
+        <w:br/>
+        <w:t xml:space="preserve">      .setMaxIter(100)</w:t>
+      </w:r>
+      <w:r>
+        <w:rPr>
+          <w:sz w:val="24"/>
+        </w:rPr>
+        <w:br/>
+        <w:t xml:space="preserve">      .setRegParam(0.02)</w:t>
+      </w:r>
+      <w:r>
+        <w:rPr>
+          <w:sz w:val="24"/>
+        </w:rPr>
+        <w:br/>
+        <w:t xml:space="preserve">      .setElasticNetParam(0.8)</w:t>
+      </w:r>
+      <w:r>
+        <w:rPr>
+          <w:sz w:val="24"/>
+        </w:rPr>
+        <w:br/>
+        <w:t xml:space="preserve">    val model: LogisticRegressionModel = regression</w:t>
+      </w:r>
+      <w:r>
+        <w:rPr>
+          <w:sz w:val="24"/>
+        </w:rPr>
+        <w:br/>
+        <w:t xml:space="preserve">      .fit(training)</w:t>
+      </w:r>
+      <w:r>
+        <w:rPr>
+          <w:sz w:val="24"/>
+        </w:rPr>
+        <w:br/>
+      </w:r>
+      <w:r>
+        <w:rPr>
+          <w:sz w:val="24"/>
+        </w:rPr>
+        <w:br/>
+        <w:t xml:space="preserve">    val prediction: DataFrame = model</w:t>
+      </w:r>
+      <w:r>
+        <w:rPr>
+          <w:sz w:val="24"/>
+        </w:rPr>
+        <w:br/>
+        <w:t xml:space="preserve">      .transform(test)</w:t>
+      </w:r>
+      <w:r>
+        <w:rPr>
+          <w:sz w:val="24"/>
+        </w:rPr>
+        <w:br/>
+        <w:t xml:space="preserve">    prediction.show(10)</w:t>
+      </w:r>
+      <w:r>
+        <w:rPr>
+          <w:sz w:val="24"/>
+        </w:rPr>
+        <w:br/>
+        <w:t xml:space="preserve">  }</w:t>
+      </w:r>
+      <w:r>
+        <w:rPr>
+          <w:sz w:val="24"/>
+        </w:rPr>
+        <w:br/>
+        <w:t>}</w:t>
+      </w:r>
+    </w:p>
+    <w:p>
+      <w:pPr>
+        <w:rPr>
+          <w:sz w:val="24"/>
+        </w:rPr>
+      </w:pPr>
     </w:p>
     <w:p>
       <w:pPr>
@@ -1229,6 +2541,13 @@
           <w:rFonts w:cstheme="minorHAnsi"/>
           <w:lang w:val="ru-RU"/>
         </w:rPr>
+        <w:t xml:space="preserve"> и предсказания данных на основе логистической регрессии</w:t>
+      </w:r>
+      <w:r>
+        <w:rPr>
+          <w:rFonts w:cstheme="minorHAnsi"/>
+          <w:lang w:val="ru-RU"/>
+        </w:rPr>
         <w:t xml:space="preserve">. </w:t>
       </w:r>
       <w:r>
@@ -1238,27 +2557,24 @@
         </w:rPr>
         <w:t xml:space="preserve"> Для этого я использовал набор данных популярных детских имен. </w:t>
       </w:r>
-    </w:p>
-    <w:p>
-      <w:pPr>
-        <w:spacing w:line="360" w:lineRule="auto"/>
-        <w:rPr>
-          <w:rFonts w:cstheme="minorHAnsi"/>
-          <w:sz w:val="24"/>
-          <w:lang w:val="ru-RU"/>
-        </w:rPr>
-      </w:pPr>
-    </w:p>
-    <w:p>
-      <w:pPr>
-        <w:rPr>
-          <w:lang w:val="en-US"/>
-        </w:rPr>
-      </w:pPr>
+      <w:r>
+        <w:rPr>
+          <w:rFonts w:cstheme="minorHAnsi"/>
+          <w:lang w:val="ru-RU"/>
+        </w:rPr>
+        <w:t>Полученная модель умеет по числу детей, которые родились в определенный год и по рангу имени, определять этнос ребенка. Данное исследование позволяет выявить наибольшее или наименьшее число детей, которые относятся к выбранному этносу. Сами значения могут быть использованы, например, при изготовке вакцин. Так, при росте числа новорожденных в Нью-Йорке следует изготовлять вакцину с большей вероятностью для определённой этнической группы</w:t>
+      </w:r>
+      <w:r>
+        <w:rPr>
+          <w:rFonts w:cstheme="minorHAnsi"/>
+          <w:lang w:val="ru-RU"/>
+        </w:rPr>
+        <w:t xml:space="preserve">. </w:t>
+      </w:r>
     </w:p>
     <w:sectPr>
-      <w:footerReference w:type="even" r:id="rId7"/>
-      <w:footerReference w:type="default" r:id="rId8"/>
+      <w:footerReference w:type="even" r:id="rId10"/>
+      <w:footerReference w:type="default" r:id="rId11"/>
       <w:type w:val="continuous"/>
       <w:pgSz w:w="11906" w:h="16838"/>
       <w:pgMar w:top="720" w:right="720" w:bottom="720" w:left="720" w:header="708" w:footer="708" w:gutter="0"/>
@@ -2170,6 +3486,72 @@
       <w:szCs w:val="18"/>
     </w:rPr>
   </w:style>
+  <w:style w:type="paragraph" w:styleId="HTMLPreformatted">
+    <w:name w:val="HTML Preformatted"/>
+    <w:basedOn w:val="Normal"/>
+    <w:link w:val="HTMLPreformattedChar"/>
+    <w:uiPriority w:val="99"/>
+    <w:semiHidden/>
+    <w:unhideWhenUsed/>
+    <w:rsid w:val="00E04D41"/>
+    <w:pPr>
+      <w:tabs>
+        <w:tab w:val="left" w:pos="916"/>
+        <w:tab w:val="left" w:pos="1832"/>
+        <w:tab w:val="left" w:pos="2748"/>
+        <w:tab w:val="left" w:pos="3664"/>
+        <w:tab w:val="left" w:pos="4580"/>
+        <w:tab w:val="left" w:pos="5496"/>
+        <w:tab w:val="left" w:pos="6412"/>
+        <w:tab w:val="left" w:pos="7328"/>
+        <w:tab w:val="left" w:pos="8244"/>
+        <w:tab w:val="left" w:pos="9160"/>
+        <w:tab w:val="left" w:pos="10076"/>
+        <w:tab w:val="left" w:pos="10992"/>
+        <w:tab w:val="left" w:pos="11908"/>
+        <w:tab w:val="left" w:pos="12824"/>
+        <w:tab w:val="left" w:pos="13740"/>
+        <w:tab w:val="left" w:pos="14656"/>
+      </w:tabs>
+      <w:jc w:val="left"/>
+    </w:pPr>
+    <w:rPr>
+      <w:rFonts w:ascii="Courier New" w:eastAsia="Times New Roman" w:hAnsi="Courier New" w:cs="Courier New"/>
+      <w:sz w:val="20"/>
+      <w:szCs w:val="20"/>
+      <w:lang w:eastAsia="en-GB"/>
+    </w:rPr>
+  </w:style>
+  <w:style w:type="character" w:customStyle="1" w:styleId="HTMLPreformattedChar">
+    <w:name w:val="HTML Preformatted Char"/>
+    <w:basedOn w:val="DefaultParagraphFont"/>
+    <w:link w:val="HTMLPreformatted"/>
+    <w:uiPriority w:val="99"/>
+    <w:semiHidden/>
+    <w:rsid w:val="00E04D41"/>
+    <w:rPr>
+      <w:rFonts w:ascii="Courier New" w:eastAsia="Times New Roman" w:hAnsi="Courier New" w:cs="Courier New"/>
+      <w:sz w:val="20"/>
+      <w:szCs w:val="20"/>
+      <w:lang w:eastAsia="en-GB"/>
+    </w:rPr>
+  </w:style>
+  <w:style w:type="paragraph" w:styleId="NormalWeb">
+    <w:name w:val="Normal (Web)"/>
+    <w:basedOn w:val="Normal"/>
+    <w:uiPriority w:val="99"/>
+    <w:unhideWhenUsed/>
+    <w:rsid w:val="00394C5A"/>
+    <w:pPr>
+      <w:spacing w:before="100" w:beforeAutospacing="1" w:after="100" w:afterAutospacing="1"/>
+      <w:jc w:val="left"/>
+    </w:pPr>
+    <w:rPr>
+      <w:rFonts w:ascii="Times New Roman" w:eastAsia="Times New Roman" w:hAnsi="Times New Roman" w:cs="Times New Roman"/>
+      <w:sz w:val="24"/>
+      <w:lang w:eastAsia="en-GB"/>
+    </w:rPr>
+  </w:style>
 </w:styles>
 </file>
 

</xml_diff>

<commit_message>
[#4] update report and code with random forest
</commit_message>
<xml_diff>
--- a/Reports/Lab4/Lab4.docx
+++ b/Reports/Lab4/Lab4.docx
@@ -1027,182 +1027,477 @@
           <w:szCs w:val="24"/>
           <w:lang w:val="ru-RU"/>
         </w:rPr>
-        <w:t>Общие сведения о классификации и логистической регрессии</w:t>
-      </w:r>
-    </w:p>
-    <w:p>
-      <w:pPr>
-        <w:pStyle w:val="NoSpacing"/>
-        <w:spacing w:line="360" w:lineRule="auto"/>
-        <w:rPr>
-          <w:rFonts w:cstheme="minorHAnsi"/>
-          <w:lang w:val="ru-RU"/>
-        </w:rPr>
-      </w:pPr>
-      <w:r>
-        <w:rPr>
-          <w:rFonts w:cstheme="minorHAnsi"/>
-          <w:lang w:val="ru-RU"/>
-        </w:rPr>
-        <w:t xml:space="preserve"> </w:t>
-      </w:r>
-      <w:r>
-        <w:rPr>
-          <w:rFonts w:cstheme="minorHAnsi"/>
-          <w:lang w:val="ru-RU"/>
-        </w:rPr>
-        <w:tab/>
-      </w:r>
-      <w:r>
-        <w:rPr>
-          <w:rFonts w:cstheme="minorHAnsi"/>
-          <w:lang w:val="ru-RU"/>
-        </w:rPr>
-        <w:t xml:space="preserve">Классификация — это распространенная задача машинного обучения, которая представляет собой процесс сортировки входных данных по категориям. Это задание алгоритма классификации, позволяющее определить, как назначить "метки" входным данным, которые </w:t>
-      </w:r>
-      <w:r>
-        <w:rPr>
-          <w:rFonts w:cstheme="minorHAnsi"/>
-          <w:lang w:val="ru-RU"/>
-        </w:rPr>
-        <w:t>мы</w:t>
-      </w:r>
-      <w:r>
-        <w:rPr>
-          <w:rFonts w:cstheme="minorHAnsi"/>
-          <w:lang w:val="ru-RU"/>
-        </w:rPr>
-        <w:t xml:space="preserve"> </w:t>
-      </w:r>
-      <w:r>
-        <w:rPr>
-          <w:rFonts w:cstheme="minorHAnsi"/>
-          <w:lang w:val="ru-RU"/>
-        </w:rPr>
-        <w:t>предоставляем</w:t>
-      </w:r>
-      <w:r>
-        <w:rPr>
-          <w:rFonts w:cstheme="minorHAnsi"/>
-          <w:lang w:val="ru-RU"/>
-        </w:rPr>
-        <w:t xml:space="preserve">. Например, можно представить алгоритм машинного обучения, который принимает в качестве входных данных данные о акции. Затем делит биржевую акцию на две категории: акции, которые следует продавать и акции, которые следует хранить. </w:t>
-      </w:r>
-    </w:p>
-    <w:p>
-      <w:pPr>
-        <w:pStyle w:val="NoSpacing"/>
-        <w:spacing w:line="360" w:lineRule="auto"/>
-        <w:ind w:firstLine="720"/>
-        <w:rPr>
-          <w:rFonts w:cstheme="minorHAnsi"/>
-          <w:lang w:val="ru-RU"/>
-        </w:rPr>
-      </w:pPr>
-      <w:r>
-        <w:rPr>
-          <w:rFonts w:cstheme="minorHAnsi"/>
-          <w:lang w:val="ru-RU"/>
-        </w:rPr>
-        <w:t xml:space="preserve">Логистическая регрессия — один из алгоритмов классификации. API </w:t>
-      </w:r>
-      <w:proofErr w:type="spellStart"/>
-      <w:r>
-        <w:rPr>
-          <w:rFonts w:cstheme="minorHAnsi"/>
-          <w:lang w:val="ru-RU"/>
-        </w:rPr>
-        <w:t>Spark</w:t>
-      </w:r>
-      <w:proofErr w:type="spellEnd"/>
-      <w:r>
-        <w:rPr>
-          <w:rFonts w:cstheme="minorHAnsi"/>
-          <w:lang w:val="ru-RU"/>
-        </w:rPr>
-        <w:t xml:space="preserve"> для логистической регрессии подходит для задач двоичной классификации или разделения входных данных на две группы. Дополнительные сведения о логистической регрессии </w:t>
-      </w:r>
-      <w:r>
-        <w:rPr>
-          <w:rFonts w:cstheme="minorHAnsi"/>
-          <w:lang w:val="ru-RU"/>
-        </w:rPr>
-        <w:t>можно посмотреть в документации</w:t>
-      </w:r>
-      <w:r>
-        <w:rPr>
-          <w:rFonts w:cstheme="minorHAnsi"/>
-          <w:lang w:val="ru-RU"/>
-        </w:rPr>
-        <w:t xml:space="preserve">. </w:t>
-      </w:r>
-    </w:p>
-    <w:p>
-      <w:pPr>
-        <w:pStyle w:val="NoSpacing"/>
-        <w:spacing w:line="360" w:lineRule="auto"/>
-        <w:ind w:firstLine="720"/>
-        <w:rPr>
-          <w:rFonts w:cstheme="minorHAnsi"/>
-          <w:lang w:val="ru-RU"/>
-        </w:rPr>
-      </w:pPr>
-      <w:r>
-        <w:rPr>
-          <w:rFonts w:cstheme="minorHAnsi"/>
-          <w:lang w:val="ru-RU"/>
-        </w:rPr>
-        <w:t xml:space="preserve">В целом, процесс логистической регрессии создает логистическую функцию. </w:t>
-      </w:r>
-      <w:r>
-        <w:rPr>
-          <w:rFonts w:cstheme="minorHAnsi"/>
-          <w:lang w:val="ru-RU"/>
-        </w:rPr>
-        <w:t>Используем</w:t>
-      </w:r>
-      <w:r>
-        <w:rPr>
-          <w:rFonts w:cstheme="minorHAnsi"/>
-          <w:lang w:val="ru-RU"/>
-        </w:rPr>
-        <w:t xml:space="preserve"> функцию для прогнозирования вероятности того, что входной вектор принадлежит одной группе или другой.</w:t>
-      </w:r>
-    </w:p>
-    <w:p>
-      <w:pPr>
-        <w:jc w:val="left"/>
-        <w:rPr>
-          <w:rFonts w:eastAsiaTheme="majorEastAsia" w:cstheme="minorHAnsi"/>
-          <w:b/>
-          <w:sz w:val="24"/>
-          <w:lang w:val="ru-RU"/>
-        </w:rPr>
-      </w:pPr>
-      <w:r>
-        <w:rPr>
-          <w:rFonts w:cstheme="minorHAnsi"/>
-          <w:lang w:val="ru-RU"/>
-        </w:rPr>
-        <w:br w:type="page"/>
-      </w:r>
-    </w:p>
-    <w:p>
-      <w:pPr>
-        <w:pStyle w:val="Heading1"/>
-        <w:spacing w:line="360" w:lineRule="auto"/>
+        <w:t>Общие сведения о</w:t>
+      </w:r>
+      <w:r>
         <w:rPr>
           <w:rFonts w:asciiTheme="minorHAnsi" w:hAnsiTheme="minorHAnsi" w:cstheme="minorHAnsi"/>
           <w:szCs w:val="24"/>
           <w:lang w:val="ru-RU"/>
         </w:rPr>
-      </w:pPr>
-      <w:r>
+        <w:t xml:space="preserve"> выбранном алгоритме машинного обучения</w:t>
+      </w:r>
+    </w:p>
+    <w:p>
+      <w:pPr>
+        <w:pStyle w:val="NoSpacing"/>
+        <w:spacing w:line="360" w:lineRule="auto"/>
+        <w:rPr>
+          <w:rFonts w:cstheme="minorHAnsi"/>
+          <w:lang w:val="ru-RU"/>
+        </w:rPr>
+      </w:pPr>
+      <w:r>
+        <w:rPr>
+          <w:rFonts w:cstheme="minorHAnsi"/>
+          <w:lang w:val="ru-RU"/>
+        </w:rPr>
+        <w:t xml:space="preserve"> </w:t>
+      </w:r>
+      <w:r>
+        <w:rPr>
+          <w:rFonts w:cstheme="minorHAnsi"/>
+          <w:lang w:val="ru-RU"/>
+        </w:rPr>
+        <w:tab/>
+      </w:r>
+      <w:proofErr w:type="spellStart"/>
+      <w:r>
+        <w:rPr>
+          <w:rFonts w:cstheme="minorHAnsi"/>
+          <w:lang w:val="ru-RU"/>
+        </w:rPr>
+        <w:t>Random</w:t>
+      </w:r>
+      <w:proofErr w:type="spellEnd"/>
+      <w:r>
+        <w:rPr>
+          <w:rFonts w:cstheme="minorHAnsi"/>
+          <w:lang w:val="ru-RU"/>
+        </w:rPr>
+        <w:t xml:space="preserve"> </w:t>
+      </w:r>
+      <w:proofErr w:type="spellStart"/>
+      <w:r>
+        <w:rPr>
+          <w:rFonts w:cstheme="minorHAnsi"/>
+          <w:lang w:val="ru-RU"/>
+        </w:rPr>
+        <w:t>forest</w:t>
+      </w:r>
+      <w:proofErr w:type="spellEnd"/>
+      <w:r>
+        <w:rPr>
+          <w:rFonts w:cstheme="minorHAnsi"/>
+          <w:lang w:val="ru-RU"/>
+        </w:rPr>
+        <w:t xml:space="preserve"> (с англ. — «случайный лес») — алгоритм машинного обучения, предложенный Лео </w:t>
+      </w:r>
+      <w:proofErr w:type="spellStart"/>
+      <w:r>
+        <w:rPr>
+          <w:rFonts w:cstheme="minorHAnsi"/>
+          <w:lang w:val="ru-RU"/>
+        </w:rPr>
+        <w:t>Брейманом</w:t>
+      </w:r>
+      <w:proofErr w:type="spellEnd"/>
+      <w:r>
+        <w:rPr>
+          <w:rFonts w:cstheme="minorHAnsi"/>
+          <w:lang w:val="ru-RU"/>
+        </w:rPr>
+        <w:t xml:space="preserve"> и Адель </w:t>
+      </w:r>
+      <w:proofErr w:type="spellStart"/>
+      <w:r>
+        <w:rPr>
+          <w:rFonts w:cstheme="minorHAnsi"/>
+          <w:lang w:val="ru-RU"/>
+        </w:rPr>
+        <w:t>Катлер</w:t>
+      </w:r>
+      <w:proofErr w:type="spellEnd"/>
+      <w:r>
+        <w:rPr>
+          <w:rFonts w:cstheme="minorHAnsi"/>
+          <w:lang w:val="ru-RU"/>
+        </w:rPr>
+        <w:t xml:space="preserve">, заключающийся в использовании комитета (ансамбля) решающих деревьев. Алгоритм сочетает в себе две основные идеи: метод </w:t>
+      </w:r>
+      <w:proofErr w:type="spellStart"/>
+      <w:r>
+        <w:rPr>
+          <w:rFonts w:cstheme="minorHAnsi"/>
+          <w:lang w:val="ru-RU"/>
+        </w:rPr>
+        <w:t>бэггинга</w:t>
+      </w:r>
+      <w:proofErr w:type="spellEnd"/>
+      <w:r>
+        <w:rPr>
+          <w:rFonts w:cstheme="minorHAnsi"/>
+          <w:lang w:val="ru-RU"/>
+        </w:rPr>
+        <w:t xml:space="preserve"> </w:t>
+      </w:r>
+      <w:proofErr w:type="spellStart"/>
+      <w:r>
+        <w:rPr>
+          <w:rFonts w:cstheme="minorHAnsi"/>
+          <w:lang w:val="ru-RU"/>
+        </w:rPr>
+        <w:t>Бреймана</w:t>
+      </w:r>
+      <w:proofErr w:type="spellEnd"/>
+      <w:r>
+        <w:rPr>
+          <w:rFonts w:cstheme="minorHAnsi"/>
+          <w:lang w:val="ru-RU"/>
+        </w:rPr>
+        <w:t>, и метод случайных подпространств</w:t>
+      </w:r>
+      <w:r>
+        <w:rPr>
+          <w:rFonts w:cstheme="minorHAnsi"/>
+          <w:lang w:val="ru-RU"/>
+        </w:rPr>
+        <w:t xml:space="preserve">, </w:t>
+      </w:r>
+      <w:r>
+        <w:rPr>
+          <w:rFonts w:cstheme="minorHAnsi"/>
+          <w:lang w:val="ru-RU"/>
+        </w:rPr>
+        <w:t xml:space="preserve">предложенный Тин </w:t>
+      </w:r>
+      <w:proofErr w:type="spellStart"/>
+      <w:r>
+        <w:rPr>
+          <w:rFonts w:cstheme="minorHAnsi"/>
+          <w:lang w:val="ru-RU"/>
+        </w:rPr>
+        <w:t>Кам</w:t>
+      </w:r>
+      <w:proofErr w:type="spellEnd"/>
+      <w:r>
+        <w:rPr>
+          <w:rFonts w:cstheme="minorHAnsi"/>
+          <w:lang w:val="ru-RU"/>
+        </w:rPr>
+        <w:t xml:space="preserve"> Хо</w:t>
+      </w:r>
+      <w:r>
+        <w:rPr>
+          <w:rFonts w:cstheme="minorHAnsi"/>
+          <w:lang w:val="ru-RU"/>
+        </w:rPr>
+        <w:t xml:space="preserve">. </w:t>
+      </w:r>
+      <w:r>
+        <w:rPr>
+          <w:rFonts w:cstheme="minorHAnsi"/>
+          <w:lang w:val="ru-RU"/>
+        </w:rPr>
+        <w:t>Алгоритм применяется для задач классификации, регрессии и кластеризации. Основная идея заключается в использовании большого ансамбля решающих деревьев, каждое из которых само по себе даёт очень невысокое качество классификации, но за счёт их большого количества результат получается хорошим.</w:t>
+      </w:r>
+      <w:r>
+        <w:rPr>
+          <w:rFonts w:cstheme="minorHAnsi"/>
+          <w:lang w:val="ru-RU"/>
+        </w:rPr>
+        <w:t xml:space="preserve"> </w:t>
+      </w:r>
+    </w:p>
+    <w:p>
+      <w:pPr>
+        <w:pStyle w:val="NoSpacing"/>
+        <w:spacing w:line="360" w:lineRule="auto"/>
+        <w:ind w:firstLine="720"/>
+        <w:rPr>
+          <w:rFonts w:cstheme="minorHAnsi"/>
+          <w:lang w:val="ru-RU"/>
+        </w:rPr>
+      </w:pPr>
+      <w:r>
+        <w:rPr>
+          <w:rFonts w:cstheme="minorHAnsi"/>
+          <w:lang w:val="ru-RU"/>
+        </w:rPr>
+        <w:t xml:space="preserve">Достоинства: </w:t>
+      </w:r>
+    </w:p>
+    <w:p>
+      <w:pPr>
+        <w:pStyle w:val="NoSpacing"/>
+        <w:numPr>
+          <w:ilvl w:val="0"/>
+          <w:numId w:val="4"/>
+        </w:numPr>
+        <w:spacing w:line="360" w:lineRule="auto"/>
+        <w:rPr>
+          <w:rFonts w:cstheme="minorHAnsi"/>
+          <w:lang w:val="ru-RU"/>
+        </w:rPr>
+      </w:pPr>
+      <w:r>
+        <w:rPr>
+          <w:rFonts w:cstheme="minorHAnsi"/>
+          <w:lang w:val="ru-RU"/>
+        </w:rPr>
+        <w:t xml:space="preserve">Способность эффективно обрабатывать данные с большим числом признаков и классов. </w:t>
+      </w:r>
+    </w:p>
+    <w:p>
+      <w:pPr>
+        <w:pStyle w:val="NoSpacing"/>
+        <w:numPr>
+          <w:ilvl w:val="0"/>
+          <w:numId w:val="4"/>
+        </w:numPr>
+        <w:spacing w:line="360" w:lineRule="auto"/>
+        <w:rPr>
+          <w:rFonts w:cstheme="minorHAnsi"/>
+          <w:lang w:val="ru-RU"/>
+        </w:rPr>
+      </w:pPr>
+      <w:r>
+        <w:rPr>
+          <w:rFonts w:cstheme="minorHAnsi"/>
+          <w:lang w:val="ru-RU"/>
+        </w:rPr>
+        <w:t>Нечувствительность к масштабированию</w:t>
+      </w:r>
+      <w:r>
+        <w:rPr>
+          <w:rFonts w:cstheme="minorHAnsi"/>
+          <w:lang w:val="ru-RU"/>
+        </w:rPr>
+        <w:t xml:space="preserve"> </w:t>
+      </w:r>
+      <w:r>
+        <w:rPr>
+          <w:rFonts w:cstheme="minorHAnsi"/>
+          <w:lang w:val="ru-RU"/>
+        </w:rPr>
+        <w:t xml:space="preserve">значений признаков. </w:t>
+      </w:r>
+    </w:p>
+    <w:p>
+      <w:pPr>
+        <w:pStyle w:val="NoSpacing"/>
+        <w:numPr>
+          <w:ilvl w:val="0"/>
+          <w:numId w:val="4"/>
+        </w:numPr>
+        <w:spacing w:line="360" w:lineRule="auto"/>
+        <w:rPr>
+          <w:rFonts w:cstheme="minorHAnsi"/>
+          <w:lang w:val="ru-RU"/>
+        </w:rPr>
+      </w:pPr>
+      <w:r>
+        <w:rPr>
+          <w:rFonts w:cstheme="minorHAnsi"/>
+          <w:lang w:val="ru-RU"/>
+        </w:rPr>
+        <w:t>Одинаково хорошо обрабатываются как непрерывные, так и дискретные признаки. Существуют методы построения деревьев по данным с пропущенными значениями признаков.</w:t>
+      </w:r>
+    </w:p>
+    <w:p>
+      <w:pPr>
+        <w:pStyle w:val="NoSpacing"/>
+        <w:numPr>
+          <w:ilvl w:val="0"/>
+          <w:numId w:val="4"/>
+        </w:numPr>
+        <w:spacing w:line="360" w:lineRule="auto"/>
+        <w:rPr>
+          <w:rFonts w:cstheme="minorHAnsi"/>
+          <w:lang w:val="ru-RU"/>
+        </w:rPr>
+      </w:pPr>
+      <w:r>
+        <w:rPr>
+          <w:rFonts w:cstheme="minorHAnsi"/>
+          <w:lang w:val="ru-RU"/>
+        </w:rPr>
+        <w:t>Существуют методы оценивания значимости отдельных признаков в модели.</w:t>
+      </w:r>
+    </w:p>
+    <w:p>
+      <w:pPr>
+        <w:pStyle w:val="NoSpacing"/>
+        <w:numPr>
+          <w:ilvl w:val="0"/>
+          <w:numId w:val="4"/>
+        </w:numPr>
+        <w:spacing w:line="360" w:lineRule="auto"/>
+        <w:rPr>
+          <w:rFonts w:cstheme="minorHAnsi"/>
+          <w:lang w:val="ru-RU"/>
+        </w:rPr>
+      </w:pPr>
+      <w:r>
+        <w:rPr>
+          <w:rFonts w:cstheme="minorHAnsi"/>
+          <w:lang w:val="ru-RU"/>
+        </w:rPr>
+        <w:t>Внутренняя оценка способности модели к обобщению</w:t>
+      </w:r>
+      <w:r>
+        <w:rPr>
+          <w:rFonts w:cstheme="minorHAnsi"/>
+          <w:lang w:val="ru-RU"/>
+        </w:rPr>
+        <w:t>.</w:t>
+      </w:r>
+    </w:p>
+    <w:p>
+      <w:pPr>
+        <w:pStyle w:val="NoSpacing"/>
+        <w:numPr>
+          <w:ilvl w:val="0"/>
+          <w:numId w:val="4"/>
+        </w:numPr>
+        <w:spacing w:line="360" w:lineRule="auto"/>
+        <w:rPr>
+          <w:rFonts w:cstheme="minorHAnsi"/>
+          <w:lang w:val="ru-RU"/>
+        </w:rPr>
+      </w:pPr>
+      <w:r>
+        <w:rPr>
+          <w:rFonts w:cstheme="minorHAnsi"/>
+          <w:lang w:val="ru-RU"/>
+        </w:rPr>
+        <w:t xml:space="preserve">Высокая </w:t>
+      </w:r>
+      <w:proofErr w:type="spellStart"/>
+      <w:r>
+        <w:rPr>
+          <w:rFonts w:cstheme="minorHAnsi"/>
+          <w:lang w:val="ru-RU"/>
+        </w:rPr>
+        <w:t>параллелизуемость</w:t>
+      </w:r>
+      <w:proofErr w:type="spellEnd"/>
+      <w:r>
+        <w:rPr>
+          <w:rFonts w:cstheme="minorHAnsi"/>
+          <w:lang w:val="ru-RU"/>
+        </w:rPr>
+        <w:t xml:space="preserve"> и масштабируемость.</w:t>
+      </w:r>
+      <w:r>
+        <w:rPr>
+          <w:rFonts w:cstheme="minorHAnsi"/>
+          <w:lang w:val="ru-RU"/>
+        </w:rPr>
+        <w:t xml:space="preserve"> </w:t>
+      </w:r>
+    </w:p>
+    <w:p>
+      <w:pPr>
+        <w:pStyle w:val="NoSpacing"/>
+        <w:spacing w:line="360" w:lineRule="auto"/>
+        <w:rPr>
+          <w:rFonts w:cstheme="minorHAnsi"/>
+          <w:lang w:val="ru-RU"/>
+        </w:rPr>
+      </w:pPr>
+      <w:r>
+        <w:rPr>
+          <w:rFonts w:cstheme="minorHAnsi"/>
+          <w:lang w:val="ru-RU"/>
+        </w:rPr>
+        <w:tab/>
+        <w:t>Недостатки:</w:t>
+      </w:r>
+    </w:p>
+    <w:p>
+      <w:pPr>
+        <w:pStyle w:val="NoSpacing"/>
+        <w:numPr>
+          <w:ilvl w:val="0"/>
+          <w:numId w:val="3"/>
+        </w:numPr>
+        <w:spacing w:line="360" w:lineRule="auto"/>
+        <w:rPr>
+          <w:rFonts w:cstheme="minorHAnsi"/>
+          <w:lang w:val="ru-RU"/>
+        </w:rPr>
+      </w:pPr>
+      <w:r>
+        <w:rPr>
+          <w:rFonts w:cstheme="minorHAnsi"/>
+          <w:lang w:val="ru-RU"/>
+        </w:rPr>
+        <w:t xml:space="preserve">Большой размер получающихся моделей. Требуется </w:t>
+      </w:r>
+      <m:oMath>
+        <m:r>
+          <w:rPr>
+            <w:rFonts w:ascii="Cambria Math" w:hAnsi="Cambria Math" w:cstheme="minorHAnsi"/>
+            <w:lang w:val="ru-RU"/>
+          </w:rPr>
+          <m:t>O (K)</m:t>
+        </m:r>
+      </m:oMath>
+      <w:r>
+        <w:rPr>
+          <w:rFonts w:cstheme="minorHAnsi"/>
+          <w:lang w:val="ru-RU"/>
+        </w:rPr>
+        <w:t xml:space="preserve"> памяти для хранения модели, где </w:t>
+      </w:r>
+      <m:oMath>
+        <m:r>
+          <w:rPr>
+            <w:rFonts w:ascii="Cambria Math" w:hAnsi="Cambria Math" w:cstheme="minorHAnsi"/>
+            <w:lang w:val="ru-RU"/>
+          </w:rPr>
+          <m:t>K</m:t>
+        </m:r>
+      </m:oMath>
+      <w:r>
+        <w:rPr>
+          <w:rFonts w:cstheme="minorHAnsi"/>
+          <w:lang w:val="ru-RU"/>
+        </w:rPr>
+        <w:t xml:space="preserve"> — число деревьев.</w:t>
+      </w:r>
+      <w:r>
+        <w:rPr>
+          <w:rFonts w:cstheme="minorHAnsi"/>
+          <w:lang w:val="ru-RU"/>
+        </w:rPr>
+        <w:t xml:space="preserve"> </w:t>
+      </w:r>
+      <w:r>
+        <w:rPr>
+          <w:rFonts w:cstheme="minorHAnsi"/>
+          <w:lang w:val="ru-RU"/>
+        </w:rPr>
+        <w:br w:type="page"/>
+      </w:r>
+    </w:p>
+    <w:p>
+      <w:pPr>
+        <w:pStyle w:val="Heading1"/>
+        <w:spacing w:line="360" w:lineRule="auto"/>
         <w:rPr>
           <w:rFonts w:asciiTheme="minorHAnsi" w:hAnsiTheme="minorHAnsi" w:cstheme="minorHAnsi"/>
           <w:szCs w:val="24"/>
           <w:lang w:val="ru-RU"/>
         </w:rPr>
+      </w:pPr>
+      <w:r>
+        <w:rPr>
+          <w:rFonts w:asciiTheme="minorHAnsi" w:hAnsiTheme="minorHAnsi" w:cstheme="minorHAnsi"/>
+          <w:szCs w:val="24"/>
+          <w:lang w:val="ru-RU"/>
+        </w:rPr>
         <w:lastRenderedPageBreak/>
         <w:t>Ход работы</w:t>
       </w:r>
@@ -1272,7 +1567,21 @@
           <w:rFonts w:ascii="Calibri" w:hAnsi="Calibri" w:cs="Calibri"/>
           <w:lang w:val="ru-RU"/>
         </w:rPr>
-        <w:t>, описанный выше набор данных. Первые 20 строк набора показаны на рисунке 1.</w:t>
+        <w:t xml:space="preserve">, описанный выше набор данных. </w:t>
+      </w:r>
+      <w:r>
+        <w:rPr>
+          <w:rFonts w:ascii="Calibri" w:hAnsi="Calibri" w:cs="Calibri"/>
+          <w:lang w:val="ru-RU"/>
+        </w:rPr>
+        <w:t xml:space="preserve">Дополнительно преобразуем имена детей в нижний регистр, что позволит нам избавиться от повторяющихся значений. </w:t>
+      </w:r>
+      <w:r>
+        <w:rPr>
+          <w:rFonts w:ascii="Calibri" w:hAnsi="Calibri" w:cs="Calibri"/>
+          <w:lang w:val="ru-RU"/>
+        </w:rPr>
+        <w:t>Первые 20 строк набора показаны на рисунке 1.</w:t>
       </w:r>
     </w:p>
     <w:p>
@@ -1287,10 +1596,10 @@
           <w:noProof/>
         </w:rPr>
         <w:drawing>
-          <wp:inline distT="0" distB="0" distL="0" distR="0" wp14:anchorId="34B3D74D" wp14:editId="38C1457F">
-            <wp:extent cx="6150429" cy="4989804"/>
-            <wp:effectExtent l="0" t="0" r="0" b="1905"/>
-            <wp:docPr id="4" name="Picture 4"/>
+          <wp:inline distT="0" distB="0" distL="0" distR="0" wp14:anchorId="122013B3" wp14:editId="086AA3F4">
+            <wp:extent cx="6060558" cy="5005490"/>
+            <wp:effectExtent l="0" t="0" r="0" b="0"/>
+            <wp:docPr id="1" name="Picture 1"/>
             <wp:cNvGraphicFramePr>
               <a:graphicFrameLocks xmlns:a="http://schemas.openxmlformats.org/drawingml/2006/main" noChangeAspect="1"/>
             </wp:cNvGraphicFramePr>
@@ -1298,7 +1607,7 @@
               <a:graphicData uri="http://schemas.openxmlformats.org/drawingml/2006/picture">
                 <pic:pic xmlns:pic="http://schemas.openxmlformats.org/drawingml/2006/picture">
                   <pic:nvPicPr>
-                    <pic:cNvPr id="4" name="Picture 4"/>
+                    <pic:cNvPr id="1" name="Picture 1"/>
                     <pic:cNvPicPr/>
                   </pic:nvPicPr>
                   <pic:blipFill>
@@ -1316,7 +1625,7 @@
                   <pic:spPr>
                     <a:xfrm>
                       <a:off x="0" y="0"/>
-                      <a:ext cx="6154181" cy="4992848"/>
+                      <a:ext cx="6062561" cy="5007144"/>
                     </a:xfrm>
                     <a:prstGeom prst="rect">
                       <a:avLst/>
@@ -1332,6 +1641,7 @@
     <w:p>
       <w:pPr>
         <w:pStyle w:val="Caption"/>
+        <w:spacing w:line="360" w:lineRule="auto"/>
         <w:rPr>
           <w:szCs w:val="24"/>
           <w:lang w:val="ru-RU"/>
@@ -1384,6 +1694,7 @@
     </w:p>
     <w:p>
       <w:pPr>
+        <w:spacing w:line="360" w:lineRule="auto"/>
         <w:rPr>
           <w:sz w:val="24"/>
           <w:lang w:val="ru-RU"/>
@@ -1402,7 +1713,7 @@
         <w:spacing w:line="360" w:lineRule="auto"/>
         <w:rPr>
           <w:sz w:val="24"/>
-          <w:lang w:val="ru-RU"/>
+          <w:lang w:val="en-US"/>
         </w:rPr>
       </w:pPr>
       <w:r>
@@ -1423,7 +1734,21 @@
           <w:sz w:val="24"/>
           <w:lang w:val="ru-RU"/>
         </w:rPr>
-        <w:t xml:space="preserve"> задачу исследовать взаимосвязь числа имен, их ранга и их классификацию по </w:t>
+        <w:t xml:space="preserve"> задачу исследовать взаимосвязь числа имен, их ранга</w:t>
+      </w:r>
+      <w:r>
+        <w:rPr>
+          <w:sz w:val="24"/>
+          <w:lang w:val="ru-RU"/>
+        </w:rPr>
+        <w:t xml:space="preserve"> и</w:t>
+      </w:r>
+      <w:r>
+        <w:rPr>
+          <w:sz w:val="24"/>
+          <w:lang w:val="ru-RU"/>
+        </w:rPr>
+        <w:t xml:space="preserve"> их классификацию по </w:t>
       </w:r>
       <w:r>
         <w:rPr>
@@ -1447,45 +1772,50 @@
           <w:lang w:val="ru-RU"/>
         </w:rPr>
         <w:tab/>
-        <w:t xml:space="preserve">Для этого мы создам дополнительные объекты языка программирования – </w:t>
-      </w:r>
-      <w:proofErr w:type="spellStart"/>
-      <w:r>
-        <w:rPr>
-          <w:sz w:val="24"/>
-          <w:lang w:val="en-US"/>
-        </w:rPr>
-        <w:t>dataframe</w:t>
-      </w:r>
-      <w:proofErr w:type="spellEnd"/>
-      <w:r>
-        <w:rPr>
-          <w:sz w:val="24"/>
-          <w:lang w:val="ru-RU"/>
-        </w:rPr>
-        <w:t xml:space="preserve">, </w:t>
-      </w:r>
-      <w:r>
-        <w:rPr>
-          <w:sz w:val="24"/>
-          <w:lang w:val="ru-RU"/>
-        </w:rPr>
-        <w:t xml:space="preserve">которые будут содержать дополнительную для нас информацию, которые касаются выбранных столбцов. </w:t>
-      </w:r>
-    </w:p>
-    <w:p>
-      <w:pPr>
-        <w:spacing w:line="360" w:lineRule="auto"/>
-        <w:rPr>
-          <w:sz w:val="24"/>
-          <w:lang w:val="ru-RU"/>
-        </w:rPr>
-      </w:pPr>
-      <w:r>
-        <w:rPr>
-          <w:sz w:val="24"/>
-          <w:lang w:val="ru-RU"/>
-        </w:rPr>
+      </w:r>
+      <w:r>
+        <w:rPr>
+          <w:sz w:val="24"/>
+          <w:lang w:val="ru-RU"/>
+        </w:rPr>
+        <w:t>В данно</w:t>
+      </w:r>
+      <w:r>
+        <w:rPr>
+          <w:sz w:val="24"/>
+          <w:lang w:val="ru-RU"/>
+        </w:rPr>
+        <w:t>й</w:t>
+      </w:r>
+      <w:r>
+        <w:rPr>
+          <w:sz w:val="24"/>
+          <w:lang w:val="ru-RU"/>
+        </w:rPr>
+        <w:t xml:space="preserve"> работе планируется использовать алгоритм машинного обучения – случайный лес,</w:t>
+      </w:r>
+      <w:r>
+        <w:rPr>
+          <w:sz w:val="24"/>
+          <w:lang w:val="ru-RU"/>
+        </w:rPr>
+        <w:t xml:space="preserve"> для которого требуется сперва обозначить столбцы, которые будут использоваться в качестве функций. </w:t>
+      </w:r>
+    </w:p>
+    <w:p>
+      <w:pPr>
+        <w:spacing w:line="360" w:lineRule="auto"/>
+        <w:rPr>
+          <w:sz w:val="24"/>
+          <w:lang w:val="ru-RU"/>
+        </w:rPr>
+      </w:pPr>
+      <w:r>
+        <w:rPr>
+          <w:sz w:val="24"/>
+          <w:lang w:val="ru-RU"/>
+        </w:rPr>
+        <w:lastRenderedPageBreak/>
         <w:tab/>
         <w:t xml:space="preserve">В процессе работы у нас появляются трудности с объединением данных, поэтому мы используем </w:t>
       </w:r>
@@ -1503,30 +1833,22 @@
           <w:sz w:val="24"/>
           <w:lang w:val="ru-RU"/>
         </w:rPr>
-        <w:t xml:space="preserve"> –</w:t>
-      </w:r>
-      <w:r>
-        <w:rPr>
-          <w:sz w:val="24"/>
-          <w:lang w:val="ru-RU"/>
-        </w:rPr>
-        <w:t xml:space="preserve"> это преобразователь, который объединяет заданный список столбцов в один векторный столбец. Это полезно для объединения необработанных функций и функций, созданных различными преобразователями функций, в один вектор функций.</w:t>
-      </w:r>
-    </w:p>
-    <w:p>
-      <w:pPr>
-        <w:spacing w:line="360" w:lineRule="auto"/>
-        <w:rPr>
-          <w:sz w:val="24"/>
-          <w:lang w:val="ru-RU"/>
-        </w:rPr>
-      </w:pPr>
-      <w:r>
-        <w:rPr>
-          <w:sz w:val="24"/>
-          <w:lang w:val="ru-RU"/>
-        </w:rPr>
-        <w:lastRenderedPageBreak/>
+        <w:t xml:space="preserve"> – это преобразователь, который объединяет заданный список столбцов в один векторный столбец. Это полезно для объединения необработанных функций и функций, созданных различными преобразователями функций, в один вектор функций.</w:t>
+      </w:r>
+    </w:p>
+    <w:p>
+      <w:pPr>
+        <w:spacing w:line="360" w:lineRule="auto"/>
+        <w:rPr>
+          <w:sz w:val="24"/>
+          <w:lang w:val="ru-RU"/>
+        </w:rPr>
+      </w:pPr>
+      <w:r>
+        <w:rPr>
+          <w:sz w:val="24"/>
+          <w:lang w:val="ru-RU"/>
+        </w:rPr>
         <w:tab/>
         <w:t xml:space="preserve">Работать напрямую с данными, хоть и в случае моего небольшого набора данных, не составляет труда, но для удобства обращения воспользуемся </w:t>
       </w:r>
@@ -1586,18 +1908,17 @@
       <w:pPr>
         <w:keepNext/>
         <w:spacing w:line="360" w:lineRule="auto"/>
+        <w:jc w:val="center"/>
       </w:pPr>
       <w:r>
         <w:rPr>
           <w:noProof/>
-          <w:sz w:val="24"/>
-          <w:lang w:val="ru-RU"/>
         </w:rPr>
         <w:drawing>
-          <wp:inline distT="0" distB="0" distL="0" distR="0" wp14:anchorId="5EC980E3" wp14:editId="6D78447C">
-            <wp:extent cx="6645910" cy="3207385"/>
-            <wp:effectExtent l="0" t="0" r="0" b="5715"/>
-            <wp:docPr id="2" name="Picture 2"/>
+          <wp:inline distT="0" distB="0" distL="0" distR="0" wp14:anchorId="3A64AC21" wp14:editId="1BDB5DD0">
+            <wp:extent cx="6413086" cy="3593804"/>
+            <wp:effectExtent l="0" t="0" r="635" b="635"/>
+            <wp:docPr id="5" name="Picture 5"/>
             <wp:cNvGraphicFramePr>
               <a:graphicFrameLocks xmlns:a="http://schemas.openxmlformats.org/drawingml/2006/main" noChangeAspect="1"/>
             </wp:cNvGraphicFramePr>
@@ -1605,7 +1926,7 @@
               <a:graphicData uri="http://schemas.openxmlformats.org/drawingml/2006/picture">
                 <pic:pic xmlns:pic="http://schemas.openxmlformats.org/drawingml/2006/picture">
                   <pic:nvPicPr>
-                    <pic:cNvPr id="2" name="Picture 2"/>
+                    <pic:cNvPr id="5" name="Picture 5"/>
                     <pic:cNvPicPr/>
                   </pic:nvPicPr>
                   <pic:blipFill>
@@ -1623,7 +1944,7 @@
                   <pic:spPr>
                     <a:xfrm>
                       <a:off x="0" y="0"/>
-                      <a:ext cx="6645910" cy="3207385"/>
+                      <a:ext cx="6440884" cy="3609381"/>
                     </a:xfrm>
                     <a:prstGeom prst="rect">
                       <a:avLst/>
@@ -1647,14 +1968,27 @@
       <w:r>
         <w:t xml:space="preserve">Рисунок </w:t>
       </w:r>
-      <w:fldSimple w:instr=" SEQ Рисунок \* ARABIC ">
-        <w:r>
-          <w:rPr>
-            <w:noProof/>
-          </w:rPr>
-          <w:t>2</w:t>
-        </w:r>
-      </w:fldSimple>
+      <w:r>
+        <w:fldChar w:fldCharType="begin"/>
+      </w:r>
+      <w:r>
+        <w:instrText xml:space="preserve"> SEQ Рисунок \* ARABIC </w:instrText>
+      </w:r>
+      <w:r>
+        <w:fldChar w:fldCharType="separate"/>
+      </w:r>
+      <w:r>
+        <w:rPr>
+          <w:noProof/>
+        </w:rPr>
+        <w:t>2</w:t>
+      </w:r>
+      <w:r>
+        <w:rPr>
+          <w:noProof/>
+        </w:rPr>
+        <w:fldChar w:fldCharType="end"/>
+      </w:r>
       <w:r>
         <w:rPr>
           <w:lang w:val="ru-RU"/>
@@ -1685,6 +2019,49 @@
           <w:lang w:val="ru-RU"/>
         </w:rPr>
         <w:tab/>
+      </w:r>
+      <w:r>
+        <w:rPr>
+          <w:sz w:val="24"/>
+          <w:lang w:val="ru-RU"/>
+        </w:rPr>
+        <w:t xml:space="preserve">Определим данные, которые мы ищем, дополнительно переименовав значения со стандартами </w:t>
+      </w:r>
+      <w:r>
+        <w:rPr>
+          <w:sz w:val="24"/>
+          <w:lang w:val="en-US"/>
+        </w:rPr>
+        <w:t>Spark</w:t>
+      </w:r>
+      <w:r>
+        <w:rPr>
+          <w:sz w:val="24"/>
+          <w:lang w:val="ru-RU"/>
+        </w:rPr>
+        <w:t xml:space="preserve"> </w:t>
+      </w:r>
+      <w:proofErr w:type="spellStart"/>
+      <w:r>
+        <w:rPr>
+          <w:sz w:val="24"/>
+          <w:lang w:val="en-US"/>
+        </w:rPr>
+        <w:t>MLlib</w:t>
+      </w:r>
+      <w:proofErr w:type="spellEnd"/>
+      <w:r>
+        <w:rPr>
+          <w:sz w:val="24"/>
+          <w:lang w:val="ru-RU"/>
+        </w:rPr>
+        <w:t xml:space="preserve">. </w:t>
+      </w:r>
+      <w:r>
+        <w:rPr>
+          <w:sz w:val="24"/>
+          <w:lang w:val="ru-RU"/>
+        </w:rPr>
         <w:t>В</w:t>
       </w:r>
       <w:r>
@@ -1692,14 +2069,29 @@
           <w:sz w:val="24"/>
           <w:lang w:val="ru-RU"/>
         </w:rPr>
-        <w:t xml:space="preserve">виду наличия большого объема данных, нам представляется возможным разбить их на более мелкие части. Таким образом, мы подготовим данные для логистической регрессии. </w:t>
-      </w:r>
-    </w:p>
-    <w:p>
-      <w:pPr>
-        <w:spacing w:line="360" w:lineRule="auto"/>
-        <w:rPr>
-          <w:sz w:val="24"/>
+        <w:t xml:space="preserve">виду наличия большого объема данных, нам представляется возможным разбить их на более мелкие части. Таким образом, мы подготовим данные для </w:t>
+      </w:r>
+      <w:r>
+        <w:rPr>
+          <w:sz w:val="24"/>
+          <w:lang w:val="ru-RU"/>
+        </w:rPr>
+        <w:t>случайного леса</w:t>
+      </w:r>
+      <w:r>
+        <w:rPr>
+          <w:sz w:val="24"/>
+          <w:lang w:val="ru-RU"/>
+        </w:rPr>
+        <w:t xml:space="preserve">. </w:t>
+      </w:r>
+    </w:p>
+    <w:p>
+      <w:pPr>
+        <w:spacing w:line="360" w:lineRule="auto"/>
+        <w:rPr>
+          <w:sz w:val="24"/>
+          <w:lang w:val="ru-RU"/>
         </w:rPr>
       </w:pPr>
       <w:r>
@@ -1708,33 +2100,26 @@
           <w:lang w:val="ru-RU"/>
         </w:rPr>
         <w:tab/>
-        <w:t xml:space="preserve">Зададим </w:t>
-      </w:r>
-      <w:r>
-        <w:rPr>
-          <w:sz w:val="24"/>
-          <w:lang w:val="ru-RU"/>
-        </w:rPr>
-        <w:t xml:space="preserve">необходимые параметры для обучения и поддержания точности на уровне, указанном в цели работы. Полученные результаты отобразим на рисунке 3. </w:t>
-      </w:r>
-    </w:p>
-    <w:p>
-      <w:pPr>
-        <w:pStyle w:val="NoSpacing"/>
+        <w:t xml:space="preserve">Определим изначальное количество данных в наборе, а также число в обучающую выборку и в тестовую. Результаты продемонстрируем на рисунке 3. </w:t>
+      </w:r>
+    </w:p>
+    <w:p>
+      <w:pPr>
         <w:keepNext/>
         <w:spacing w:line="360" w:lineRule="auto"/>
-      </w:pPr>
-      <w:r>
-        <w:rPr>
-          <w:rFonts w:cstheme="minorHAnsi"/>
+        <w:jc w:val="center"/>
+      </w:pPr>
+      <w:r>
+        <w:rPr>
           <w:noProof/>
+          <w:sz w:val="24"/>
           <w:lang w:val="ru-RU"/>
         </w:rPr>
         <w:drawing>
-          <wp:inline distT="0" distB="0" distL="0" distR="0" wp14:anchorId="0505A8E1" wp14:editId="2AE25A88">
-            <wp:extent cx="6645910" cy="1489075"/>
+          <wp:inline distT="0" distB="0" distL="0" distR="0" wp14:anchorId="7D0567CF" wp14:editId="7ED6B721">
+            <wp:extent cx="2374900" cy="876300"/>
             <wp:effectExtent l="0" t="0" r="0" b="0"/>
-            <wp:docPr id="3" name="Picture 3"/>
+            <wp:docPr id="6" name="Picture 6"/>
             <wp:cNvGraphicFramePr>
               <a:graphicFrameLocks xmlns:a="http://schemas.openxmlformats.org/drawingml/2006/main" noChangeAspect="1"/>
             </wp:cNvGraphicFramePr>
@@ -1742,11 +2127,11 @@
               <a:graphicData uri="http://schemas.openxmlformats.org/drawingml/2006/picture">
                 <pic:pic xmlns:pic="http://schemas.openxmlformats.org/drawingml/2006/picture">
                   <pic:nvPicPr>
-                    <pic:cNvPr id="3" name="Picture 3"/>
+                    <pic:cNvPr id="6" name="Picture 6"/>
                     <pic:cNvPicPr/>
                   </pic:nvPicPr>
                   <pic:blipFill>
-                    <a:blip r:embed="rId9" cstate="print">
+                    <a:blip r:embed="rId9">
                       <a:extLst>
                         <a:ext uri="{28A0092B-C50C-407E-A947-70E740481C1C}">
                           <a14:useLocalDpi xmlns:a14="http://schemas.microsoft.com/office/drawing/2010/main" val="0"/>
@@ -1760,7 +2145,7 @@
                   <pic:spPr>
                     <a:xfrm>
                       <a:off x="0" y="0"/>
-                      <a:ext cx="6645910" cy="1489075"/>
+                      <a:ext cx="2374900" cy="876300"/>
                     </a:xfrm>
                     <a:prstGeom prst="rect">
                       <a:avLst/>
@@ -1778,6 +2163,139 @@
         <w:pStyle w:val="Caption"/>
         <w:spacing w:line="360" w:lineRule="auto"/>
         <w:rPr>
+          <w:lang w:val="ru-RU"/>
+        </w:rPr>
+      </w:pPr>
+      <w:r>
+        <w:t xml:space="preserve">Рисунок </w:t>
+      </w:r>
+      <w:fldSimple w:instr=" SEQ Рисунок \* ARABIC ">
+        <w:r>
+          <w:rPr>
+            <w:noProof/>
+          </w:rPr>
+          <w:t>3</w:t>
+        </w:r>
+      </w:fldSimple>
+      <w:r>
+        <w:rPr>
+          <w:lang w:val="ru-RU"/>
+        </w:rPr>
+        <w:t>. Число</w:t>
+      </w:r>
+      <w:r>
+        <w:rPr>
+          <w:lang w:val="ru-RU"/>
+        </w:rPr>
+        <w:t xml:space="preserve"> данных по выборкам</w:t>
+      </w:r>
+    </w:p>
+    <w:p>
+      <w:pPr>
+        <w:spacing w:line="360" w:lineRule="auto"/>
+        <w:rPr>
+          <w:sz w:val="24"/>
+          <w:lang w:val="ru-RU"/>
+        </w:rPr>
+      </w:pPr>
+    </w:p>
+    <w:p>
+      <w:pPr>
+        <w:spacing w:line="360" w:lineRule="auto"/>
+        <w:rPr>
+          <w:sz w:val="24"/>
+        </w:rPr>
+      </w:pPr>
+      <w:r>
+        <w:rPr>
+          <w:sz w:val="24"/>
+          <w:lang w:val="ru-RU"/>
+        </w:rPr>
+        <w:lastRenderedPageBreak/>
+        <w:tab/>
+        <w:t xml:space="preserve">Зададим </w:t>
+      </w:r>
+      <w:r>
+        <w:rPr>
+          <w:sz w:val="24"/>
+          <w:lang w:val="ru-RU"/>
+        </w:rPr>
+        <w:t xml:space="preserve">необходимые параметры для обучения и поддержания точности на уровне, указанном в цели работы. Полученные результаты отобразим на рисунке </w:t>
+      </w:r>
+      <w:r>
+        <w:rPr>
+          <w:sz w:val="24"/>
+          <w:lang w:val="ru-RU"/>
+        </w:rPr>
+        <w:t>4</w:t>
+      </w:r>
+      <w:r>
+        <w:rPr>
+          <w:sz w:val="24"/>
+          <w:lang w:val="ru-RU"/>
+        </w:rPr>
+        <w:t xml:space="preserve">. </w:t>
+      </w:r>
+    </w:p>
+    <w:p>
+      <w:pPr>
+        <w:pStyle w:val="NoSpacing"/>
+        <w:keepNext/>
+        <w:spacing w:line="360" w:lineRule="auto"/>
+        <w:jc w:val="center"/>
+      </w:pPr>
+      <w:r>
+        <w:rPr>
+          <w:noProof/>
+        </w:rPr>
+        <w:drawing>
+          <wp:inline distT="0" distB="0" distL="0" distR="0" wp14:anchorId="3453BACE" wp14:editId="5BCCF652">
+            <wp:extent cx="3934047" cy="5017067"/>
+            <wp:effectExtent l="0" t="0" r="3175" b="0"/>
+            <wp:docPr id="7" name="Picture 7"/>
+            <wp:cNvGraphicFramePr>
+              <a:graphicFrameLocks xmlns:a="http://schemas.openxmlformats.org/drawingml/2006/main" noChangeAspect="1"/>
+            </wp:cNvGraphicFramePr>
+            <a:graphic xmlns:a="http://schemas.openxmlformats.org/drawingml/2006/main">
+              <a:graphicData uri="http://schemas.openxmlformats.org/drawingml/2006/picture">
+                <pic:pic xmlns:pic="http://schemas.openxmlformats.org/drawingml/2006/picture">
+                  <pic:nvPicPr>
+                    <pic:cNvPr id="7" name="Picture 7"/>
+                    <pic:cNvPicPr/>
+                  </pic:nvPicPr>
+                  <pic:blipFill>
+                    <a:blip r:embed="rId10">
+                      <a:extLst>
+                        <a:ext uri="{28A0092B-C50C-407E-A947-70E740481C1C}">
+                          <a14:useLocalDpi xmlns:a14="http://schemas.microsoft.com/office/drawing/2010/main" val="0"/>
+                        </a:ext>
+                      </a:extLst>
+                    </a:blip>
+                    <a:stretch>
+                      <a:fillRect/>
+                    </a:stretch>
+                  </pic:blipFill>
+                  <pic:spPr>
+                    <a:xfrm>
+                      <a:off x="0" y="0"/>
+                      <a:ext cx="3941318" cy="5026340"/>
+                    </a:xfrm>
+                    <a:prstGeom prst="rect">
+                      <a:avLst/>
+                    </a:prstGeom>
+                  </pic:spPr>
+                </pic:pic>
+              </a:graphicData>
+            </a:graphic>
+          </wp:inline>
+        </w:drawing>
+      </w:r>
+    </w:p>
+    <w:p>
+      <w:pPr>
+        <w:pStyle w:val="Caption"/>
+        <w:spacing w:line="360" w:lineRule="auto"/>
+        <w:rPr>
           <w:szCs w:val="24"/>
           <w:lang w:val="ru-RU"/>
         </w:rPr>
@@ -1811,7 +2329,7 @@
           <w:noProof/>
           <w:szCs w:val="24"/>
         </w:rPr>
-        <w:t>3</w:t>
+        <w:t>4</w:t>
       </w:r>
       <w:r>
         <w:rPr>
@@ -1822,24 +2340,168 @@
       <w:r>
         <w:rPr>
           <w:szCs w:val="24"/>
+          <w:lang w:val="ru-RU"/>
+        </w:rPr>
+        <w:t xml:space="preserve">. </w:t>
+      </w:r>
+      <w:r>
+        <w:rPr>
+          <w:szCs w:val="24"/>
+          <w:lang w:val="ru-RU"/>
+        </w:rPr>
+        <w:t>Результаты предсказаний</w:t>
+      </w:r>
+    </w:p>
+    <w:p>
+      <w:pPr>
+        <w:spacing w:line="360" w:lineRule="auto"/>
+        <w:rPr>
+          <w:sz w:val="24"/>
+          <w:lang w:val="ru-RU"/>
+        </w:rPr>
+      </w:pPr>
+      <w:r>
+        <w:rPr>
+          <w:sz w:val="24"/>
+          <w:lang w:val="ru-RU"/>
+        </w:rPr>
+        <w:tab/>
+      </w:r>
+    </w:p>
+    <w:p>
+      <w:pPr>
+        <w:spacing w:line="360" w:lineRule="auto"/>
+        <w:rPr>
+          <w:sz w:val="24"/>
+          <w:lang w:val="ru-RU"/>
+        </w:rPr>
+      </w:pPr>
+      <w:r>
+        <w:rPr>
+          <w:sz w:val="24"/>
+          <w:lang w:val="ru-RU"/>
+        </w:rPr>
+        <w:tab/>
+      </w:r>
+      <w:r>
+        <w:rPr>
+          <w:sz w:val="24"/>
+          <w:lang w:val="ru-RU"/>
+        </w:rPr>
+        <w:t>М</w:t>
+      </w:r>
+      <w:r>
+        <w:rPr>
+          <w:sz w:val="24"/>
+          <w:lang w:val="ru-RU"/>
+        </w:rPr>
+        <w:t xml:space="preserve">ы можем увидеть, что </w:t>
+      </w:r>
+      <w:r>
+        <w:rPr>
+          <w:sz w:val="24"/>
+          <w:lang w:val="ru-RU"/>
+        </w:rPr>
+        <w:t xml:space="preserve">теперь наша модель может предсказать по рангу и числу вероятный этнос ребенка. Крайний правый столбец, если исходить из наших предложений, совпадает с действительным значением, что является верным результатом исследования. </w:t>
+      </w:r>
+      <w:r>
+        <w:rPr>
+          <w:sz w:val="24"/>
+          <w:lang w:val="ru-RU"/>
+        </w:rPr>
+        <w:t xml:space="preserve"> </w:t>
+      </w:r>
+      <w:r>
+        <w:rPr>
+          <w:sz w:val="24"/>
+          <w:lang w:val="ru-RU"/>
+        </w:rPr>
+        <w:t>Наглядн</w:t>
+      </w:r>
+      <w:r>
+        <w:rPr>
+          <w:sz w:val="24"/>
+          <w:lang w:val="ru-RU"/>
+        </w:rPr>
+        <w:t xml:space="preserve">ой </w:t>
+      </w:r>
+      <w:r>
+        <w:rPr>
+          <w:sz w:val="24"/>
+          <w:lang w:val="ru-RU"/>
+        </w:rPr>
+        <w:t>демонстраци</w:t>
+      </w:r>
+      <w:r>
+        <w:rPr>
+          <w:sz w:val="24"/>
+          <w:lang w:val="ru-RU"/>
+        </w:rPr>
+        <w:t>ей</w:t>
+      </w:r>
+      <w:r>
+        <w:rPr>
+          <w:sz w:val="24"/>
+          <w:lang w:val="ru-RU"/>
+        </w:rPr>
+        <w:t xml:space="preserve"> данного вывода является сходство значений столб</w:t>
+      </w:r>
+      <w:r>
+        <w:rPr>
+          <w:sz w:val="24"/>
+          <w:lang w:val="ru-RU"/>
+        </w:rPr>
+        <w:t>цов</w:t>
+      </w:r>
+      <w:r>
+        <w:rPr>
+          <w:sz w:val="24"/>
+          <w:lang w:val="ru-RU"/>
+        </w:rPr>
+        <w:t xml:space="preserve"> </w:t>
+      </w:r>
+      <w:r>
+        <w:rPr>
+          <w:sz w:val="24"/>
           <w:lang w:val="en-US"/>
         </w:rPr>
+        <w:t>label</w:t>
+      </w:r>
+      <w:r>
+        <w:rPr>
+          <w:sz w:val="24"/>
+          <w:lang w:val="ru-RU"/>
+        </w:rPr>
+        <w:t xml:space="preserve"> </w:t>
+      </w:r>
+      <w:r>
+        <w:rPr>
+          <w:sz w:val="24"/>
+          <w:lang w:val="ru-RU"/>
+        </w:rPr>
+        <w:t xml:space="preserve">и </w:t>
+      </w:r>
+      <w:r>
+        <w:rPr>
+          <w:sz w:val="24"/>
+          <w:lang w:val="en-US"/>
+        </w:rPr>
+        <w:t>prediction</w:t>
+      </w:r>
+      <w:r>
+        <w:rPr>
+          <w:sz w:val="24"/>
+          <w:lang w:val="ru-RU"/>
+        </w:rPr>
         <w:t xml:space="preserve">. </w:t>
       </w:r>
-      <w:r>
-        <w:rPr>
-          <w:szCs w:val="24"/>
-          <w:lang w:val="ru-RU"/>
-        </w:rPr>
-        <w:t>Результаты предсказаний</w:t>
-      </w:r>
-    </w:p>
-    <w:p>
-      <w:pPr>
-        <w:spacing w:line="360" w:lineRule="auto"/>
-        <w:rPr>
-          <w:sz w:val="24"/>
-          <w:lang w:val="ru-RU"/>
+    </w:p>
+    <w:p>
+      <w:pPr>
+        <w:spacing w:line="360" w:lineRule="auto"/>
+        <w:rPr>
+          <w:sz w:val="24"/>
+          <w:lang w:val="en-US"/>
         </w:rPr>
       </w:pPr>
       <w:r>
@@ -1848,51 +2510,117 @@
           <w:lang w:val="ru-RU"/>
         </w:rPr>
         <w:tab/>
-      </w:r>
-    </w:p>
-    <w:p>
-      <w:pPr>
-        <w:spacing w:line="360" w:lineRule="auto"/>
-        <w:rPr>
-          <w:sz w:val="24"/>
-          <w:lang w:val="ru-RU"/>
-        </w:rPr>
-      </w:pPr>
-      <w:r>
-        <w:rPr>
-          <w:sz w:val="24"/>
-          <w:lang w:val="ru-RU"/>
-        </w:rPr>
-        <w:tab/>
-        <w:t xml:space="preserve">Несмотря на повторяющиеся имена в таблице результатов, мы можем увидеть, что </w:t>
-      </w:r>
-      <w:r>
-        <w:rPr>
-          <w:sz w:val="24"/>
-          <w:lang w:val="ru-RU"/>
-        </w:rPr>
-        <w:t xml:space="preserve">теперь наша модель может предсказать по рангу и числу вероятный этнос ребенка. Крайний правый столбец, если исходить из наших предложений, совпадает с действительным значением, что является верным результатом исследования. </w:t>
-      </w:r>
-      <w:r>
-        <w:rPr>
-          <w:sz w:val="24"/>
-          <w:lang w:val="ru-RU"/>
-        </w:rPr>
-        <w:t xml:space="preserve"> </w:t>
-      </w:r>
-    </w:p>
-    <w:p>
-      <w:pPr>
-        <w:spacing w:line="360" w:lineRule="auto"/>
-        <w:jc w:val="left"/>
+        <w:t xml:space="preserve">Отдельно посчитаем точность наших предсказаний и округлим значение до двух знаков после запятой, что будет представлено на рисунке 5. </w:t>
+      </w:r>
+    </w:p>
+    <w:p>
+      <w:pPr>
+        <w:keepNext/>
+        <w:spacing w:line="360" w:lineRule="auto"/>
+        <w:jc w:val="center"/>
+      </w:pPr>
+      <w:r>
+        <w:rPr>
+          <w:noProof/>
+        </w:rPr>
+        <w:drawing>
+          <wp:inline distT="0" distB="0" distL="0" distR="0" wp14:anchorId="009B6B42" wp14:editId="59A0935D">
+            <wp:extent cx="1663700" cy="330200"/>
+            <wp:effectExtent l="0" t="0" r="0" b="0"/>
+            <wp:docPr id="10" name="Picture 10"/>
+            <wp:cNvGraphicFramePr>
+              <a:graphicFrameLocks xmlns:a="http://schemas.openxmlformats.org/drawingml/2006/main" noChangeAspect="1"/>
+            </wp:cNvGraphicFramePr>
+            <a:graphic xmlns:a="http://schemas.openxmlformats.org/drawingml/2006/main">
+              <a:graphicData uri="http://schemas.openxmlformats.org/drawingml/2006/picture">
+                <pic:pic xmlns:pic="http://schemas.openxmlformats.org/drawingml/2006/picture">
+                  <pic:nvPicPr>
+                    <pic:cNvPr id="10" name="Picture 10"/>
+                    <pic:cNvPicPr/>
+                  </pic:nvPicPr>
+                  <pic:blipFill>
+                    <a:blip r:embed="rId11">
+                      <a:extLst>
+                        <a:ext uri="{28A0092B-C50C-407E-A947-70E740481C1C}">
+                          <a14:useLocalDpi xmlns:a14="http://schemas.microsoft.com/office/drawing/2010/main" val="0"/>
+                        </a:ext>
+                      </a:extLst>
+                    </a:blip>
+                    <a:stretch>
+                      <a:fillRect/>
+                    </a:stretch>
+                  </pic:blipFill>
+                  <pic:spPr>
+                    <a:xfrm>
+                      <a:off x="0" y="0"/>
+                      <a:ext cx="1663700" cy="330200"/>
+                    </a:xfrm>
+                    <a:prstGeom prst="rect">
+                      <a:avLst/>
+                    </a:prstGeom>
+                  </pic:spPr>
+                </pic:pic>
+              </a:graphicData>
+            </a:graphic>
+          </wp:inline>
+        </w:drawing>
+      </w:r>
+    </w:p>
+    <w:p>
+      <w:pPr>
+        <w:pStyle w:val="Caption"/>
+        <w:spacing w:line="360" w:lineRule="auto"/>
         <w:rPr>
           <w:rFonts w:eastAsiaTheme="majorEastAsia" w:cstheme="minorHAnsi"/>
           <w:b/>
           <w:bCs/>
-          <w:sz w:val="24"/>
-          <w:lang w:val="ru-RU"/>
-        </w:rPr>
-      </w:pPr>
+          <w:lang w:val="ru-RU"/>
+        </w:rPr>
+      </w:pPr>
+      <w:r>
+        <w:t xml:space="preserve">Рисунок </w:t>
+      </w:r>
+      <w:fldSimple w:instr=" SEQ Рисунок \* ARABIC ">
+        <w:r>
+          <w:rPr>
+            <w:noProof/>
+          </w:rPr>
+          <w:t>5</w:t>
+        </w:r>
+      </w:fldSimple>
+      <w:r>
+        <w:rPr>
+          <w:lang w:val="en-US"/>
+        </w:rPr>
+        <w:t>.</w:t>
+      </w:r>
+      <w:r>
+        <w:rPr>
+          <w:lang w:val="en-US"/>
+        </w:rPr>
+        <w:t xml:space="preserve"> </w:t>
+      </w:r>
+    </w:p>
+    <w:p>
+      <w:pPr>
+        <w:spacing w:line="360" w:lineRule="auto"/>
+        <w:jc w:val="left"/>
+        <w:rPr>
+          <w:rFonts w:eastAsiaTheme="majorEastAsia" w:cstheme="minorHAnsi"/>
+          <w:b/>
+          <w:bCs/>
+          <w:sz w:val="24"/>
+          <w:lang w:val="ru-RU"/>
+        </w:rPr>
+      </w:pPr>
+      <w:r>
+        <w:rPr>
+          <w:rFonts w:cstheme="minorHAnsi"/>
+          <w:bCs/>
+          <w:lang w:val="ru-RU"/>
+        </w:rPr>
+        <w:br w:type="page"/>
+      </w:r>
     </w:p>
     <w:p>
       <w:pPr>
@@ -1902,7 +2630,7 @@
           <w:rFonts w:asciiTheme="minorHAnsi" w:hAnsiTheme="minorHAnsi" w:cstheme="minorHAnsi"/>
           <w:bCs/>
           <w:szCs w:val="24"/>
-          <w:lang w:val="ru-RU"/>
+          <w:lang w:val="en-US"/>
         </w:rPr>
       </w:pPr>
       <w:r>
@@ -1913,7 +2641,25 @@
           <w:lang w:val="ru-RU"/>
         </w:rPr>
         <w:lastRenderedPageBreak/>
-        <w:t>Листинг кода</w:t>
+        <w:t>Листинг</w:t>
+      </w:r>
+      <w:r>
+        <w:rPr>
+          <w:rFonts w:asciiTheme="minorHAnsi" w:hAnsiTheme="minorHAnsi" w:cstheme="minorHAnsi"/>
+          <w:bCs/>
+          <w:szCs w:val="24"/>
+          <w:lang w:val="en-US"/>
+        </w:rPr>
+        <w:t xml:space="preserve"> </w:t>
+      </w:r>
+      <w:r>
+        <w:rPr>
+          <w:rFonts w:asciiTheme="minorHAnsi" w:hAnsiTheme="minorHAnsi" w:cstheme="minorHAnsi"/>
+          <w:bCs/>
+          <w:szCs w:val="24"/>
+          <w:lang w:val="ru-RU"/>
+        </w:rPr>
+        <w:t>кода</w:t>
       </w:r>
     </w:p>
     <w:p>
@@ -1954,7 +2700,14 @@
           <w:sz w:val="24"/>
         </w:rPr>
         <w:br/>
-        <w:t>import org.apache.spark.ml.classification.{LogisticRegression, LogisticRegressionModel}</w:t>
+        <w:t>import org.apache.spark.ml.classification.{RandomForestClassificationModel, RandomForestClassifier}</w:t>
+      </w:r>
+      <w:r>
+        <w:rPr>
+          <w:sz w:val="24"/>
+        </w:rPr>
+        <w:br/>
+        <w:t>import org.apache.spark.ml.evaluation.MulticlassClassificationEvaluator</w:t>
       </w:r>
       <w:r>
         <w:rPr>
@@ -2119,6 +2872,13 @@
           <w:sz w:val="24"/>
         </w:rPr>
         <w:br/>
+        <w:t xml:space="preserve">      .withColumn("Child's First Name", lower(col("Child's First Name")))</w:t>
+      </w:r>
+      <w:r>
+        <w:rPr>
+          <w:sz w:val="24"/>
+        </w:rPr>
+        <w:br/>
       </w:r>
       <w:r>
         <w:rPr>
@@ -2132,42 +2892,445 @@
           <w:sz w:val="24"/>
         </w:rPr>
         <w:br/>
-        <w:t xml:space="preserve">    </w:t>
-      </w:r>
-      <w:r>
-        <w:rPr>
-          <w:sz w:val="24"/>
-        </w:rPr>
-        <w:br/>
-        <w:t xml:space="preserve">    val seq: Seq[(Int, String)] = Seq(</w:t>
-      </w:r>
-      <w:r>
-        <w:rPr>
-          <w:sz w:val="24"/>
-        </w:rPr>
-        <w:br/>
-        <w:t xml:space="preserve">      (0, "WHITE NON HISPANIC"),</w:t>
-      </w:r>
-      <w:r>
-        <w:rPr>
-          <w:sz w:val="24"/>
-        </w:rPr>
-        <w:br/>
-        <w:t xml:space="preserve">      (1, "ASIAN AND PACIFIC ISLANDER"),</w:t>
-      </w:r>
-      <w:r>
-        <w:rPr>
-          <w:sz w:val="24"/>
-        </w:rPr>
-        <w:br/>
-        <w:t xml:space="preserve">      (2, "HISPANIC"),</w:t>
-      </w:r>
-      <w:r>
-        <w:rPr>
-          <w:sz w:val="24"/>
-        </w:rPr>
-        <w:br/>
-        <w:t xml:space="preserve">      (3, "BLACK NON HISPANIC")</w:t>
+      </w:r>
+      <w:r>
+        <w:rPr>
+          <w:sz w:val="24"/>
+        </w:rPr>
+        <w:br/>
+        <w:t xml:space="preserve">    // Indexing some columns for using as features</w:t>
+      </w:r>
+      <w:r>
+        <w:rPr>
+          <w:sz w:val="24"/>
+        </w:rPr>
+        <w:br/>
+        <w:t xml:space="preserve">    val ethnicity: DataFrame = new StringIndexer()</w:t>
+      </w:r>
+      <w:r>
+        <w:rPr>
+          <w:sz w:val="24"/>
+        </w:rPr>
+        <w:br/>
+        <w:t xml:space="preserve">      .setInputCol("Ethnicity")</w:t>
+      </w:r>
+      <w:r>
+        <w:rPr>
+          <w:sz w:val="24"/>
+        </w:rPr>
+        <w:br/>
+        <w:t xml:space="preserve">      .setOutputCol("indexEthnicity")</w:t>
+      </w:r>
+      <w:r>
+        <w:rPr>
+          <w:sz w:val="24"/>
+        </w:rPr>
+        <w:br/>
+        <w:t xml:space="preserve">      .fit(dataframe)</w:t>
+      </w:r>
+      <w:r>
+        <w:rPr>
+          <w:sz w:val="24"/>
+        </w:rPr>
+        <w:br/>
+        <w:t xml:space="preserve">      .transform(dataframe)</w:t>
+      </w:r>
+      <w:r>
+        <w:rPr>
+          <w:sz w:val="24"/>
+        </w:rPr>
+        <w:br/>
+      </w:r>
+      <w:r>
+        <w:rPr>
+          <w:sz w:val="24"/>
+        </w:rPr>
+        <w:br/>
+        <w:t xml:space="preserve">    // Vectorization of required columns</w:t>
+      </w:r>
+      <w:r>
+        <w:rPr>
+          <w:sz w:val="24"/>
+        </w:rPr>
+        <w:br/>
+        <w:t xml:space="preserve">    val cols: Array[String] = Array("indexEthnicity", "Count", "Rank")</w:t>
+      </w:r>
+      <w:r>
+        <w:rPr>
+          <w:sz w:val="24"/>
+        </w:rPr>
+        <w:br/>
+        <w:t xml:space="preserve">    val assembler: VectorAssembler = new VectorAssembler()</w:t>
+      </w:r>
+      <w:r>
+        <w:rPr>
+          <w:sz w:val="24"/>
+        </w:rPr>
+        <w:br/>
+        <w:t xml:space="preserve">      .setInputCols(cols)</w:t>
+      </w:r>
+      <w:r>
+        <w:rPr>
+          <w:sz w:val="24"/>
+        </w:rPr>
+        <w:br/>
+        <w:t xml:space="preserve">      .setOutputCol("features")</w:t>
+      </w:r>
+      <w:r>
+        <w:rPr>
+          <w:sz w:val="24"/>
+        </w:rPr>
+        <w:br/>
+        <w:t xml:space="preserve">    val feature: DataFrame = assembler</w:t>
+      </w:r>
+      <w:r>
+        <w:rPr>
+          <w:sz w:val="24"/>
+        </w:rPr>
+        <w:br/>
+        <w:t xml:space="preserve">      .transform(ethnicity)</w:t>
+      </w:r>
+      <w:r>
+        <w:rPr>
+          <w:sz w:val="24"/>
+        </w:rPr>
+        <w:br/>
+      </w:r>
+      <w:r>
+        <w:rPr>
+          <w:sz w:val="24"/>
+        </w:rPr>
+        <w:br/>
+        <w:t xml:space="preserve">    // Renaming columns for suiting SparkML</w:t>
+      </w:r>
+      <w:r>
+        <w:rPr>
+          <w:sz w:val="24"/>
+        </w:rPr>
+        <w:br/>
+      </w:r>
+      <w:r>
+        <w:rPr>
+          <w:sz w:val="24"/>
+        </w:rPr>
+        <w:lastRenderedPageBreak/>
+        <w:t xml:space="preserve">    val indexer: StringIndexer = new StringIndexer()</w:t>
+      </w:r>
+      <w:r>
+        <w:rPr>
+          <w:sz w:val="24"/>
+        </w:rPr>
+        <w:br/>
+        <w:t xml:space="preserve">      .setInputCol("Ethnicity")</w:t>
+      </w:r>
+      <w:r>
+        <w:rPr>
+          <w:sz w:val="24"/>
+        </w:rPr>
+        <w:br/>
+        <w:t xml:space="preserve">      .setOutputCol("label")</w:t>
+      </w:r>
+      <w:r>
+        <w:rPr>
+          <w:sz w:val="24"/>
+        </w:rPr>
+        <w:br/>
+        <w:t xml:space="preserve">    val label: DataFrame = indexer</w:t>
+      </w:r>
+      <w:r>
+        <w:rPr>
+          <w:sz w:val="24"/>
+        </w:rPr>
+        <w:br/>
+        <w:t xml:space="preserve">      .fit(feature)</w:t>
+      </w:r>
+      <w:r>
+        <w:rPr>
+          <w:sz w:val="24"/>
+        </w:rPr>
+        <w:br/>
+        <w:t xml:space="preserve">      .transform(feature)</w:t>
+      </w:r>
+      <w:r>
+        <w:rPr>
+          <w:sz w:val="24"/>
+        </w:rPr>
+        <w:br/>
+        <w:t xml:space="preserve">    label.show(false)</w:t>
+      </w:r>
+      <w:r>
+        <w:rPr>
+          <w:sz w:val="24"/>
+        </w:rPr>
+        <w:br/>
+      </w:r>
+      <w:r>
+        <w:rPr>
+          <w:sz w:val="24"/>
+        </w:rPr>
+        <w:br/>
+        <w:t xml:space="preserve">    // Splitting dataframe into training and test dataframes</w:t>
+      </w:r>
+      <w:r>
+        <w:rPr>
+          <w:sz w:val="24"/>
+        </w:rPr>
+        <w:br/>
+        <w:t xml:space="preserve">    val seed: Int = 5043</w:t>
+      </w:r>
+      <w:r>
+        <w:rPr>
+          <w:sz w:val="24"/>
+        </w:rPr>
+        <w:br/>
+        <w:t xml:space="preserve">    val Array(training, test) = label.randomSplit(Array(0.7, 0.3), seed)</w:t>
+      </w:r>
+      <w:r>
+        <w:rPr>
+          <w:sz w:val="24"/>
+        </w:rPr>
+        <w:br/>
+      </w:r>
+      <w:r>
+        <w:rPr>
+          <w:sz w:val="24"/>
+        </w:rPr>
+        <w:br/>
+        <w:t xml:space="preserve">    println(s"dataframe count: ${dataframe.count()}")</w:t>
+      </w:r>
+      <w:r>
+        <w:rPr>
+          <w:sz w:val="24"/>
+        </w:rPr>
+        <w:br/>
+        <w:t xml:space="preserve">    println(s"training count: ${training.count()}")</w:t>
+      </w:r>
+      <w:r>
+        <w:rPr>
+          <w:sz w:val="24"/>
+        </w:rPr>
+        <w:br/>
+        <w:t xml:space="preserve">    println(s"test count: ${test.count()}\n")</w:t>
+      </w:r>
+      <w:r>
+        <w:rPr>
+          <w:sz w:val="24"/>
+        </w:rPr>
+        <w:br/>
+      </w:r>
+      <w:r>
+        <w:rPr>
+          <w:sz w:val="24"/>
+        </w:rPr>
+        <w:br/>
+        <w:t xml:space="preserve">    // Train RandomForestClassifier model with training data set</w:t>
+      </w:r>
+      <w:r>
+        <w:rPr>
+          <w:sz w:val="24"/>
+        </w:rPr>
+        <w:br/>
+        <w:t xml:space="preserve">    // Setting max feature bins at 330</w:t>
+      </w:r>
+      <w:r>
+        <w:rPr>
+          <w:sz w:val="24"/>
+        </w:rPr>
+        <w:br/>
+        <w:t xml:space="preserve">    val regression: RandomForestClassifier = new RandomForestClassifier()</w:t>
+      </w:r>
+      <w:r>
+        <w:rPr>
+          <w:sz w:val="24"/>
+        </w:rPr>
+        <w:br/>
+        <w:t xml:space="preserve">      .setLabelCol("label")</w:t>
+      </w:r>
+      <w:r>
+        <w:rPr>
+          <w:sz w:val="24"/>
+        </w:rPr>
+        <w:br/>
+        <w:t xml:space="preserve">      .setFeaturesCol("features")</w:t>
+      </w:r>
+      <w:r>
+        <w:rPr>
+          <w:sz w:val="24"/>
+        </w:rPr>
+        <w:br/>
+        <w:t xml:space="preserve">      .setMaxBins(330)</w:t>
+      </w:r>
+      <w:r>
+        <w:rPr>
+          <w:sz w:val="24"/>
+        </w:rPr>
+        <w:br/>
+        <w:t xml:space="preserve">    val model: RandomForestClassificationModel = regression</w:t>
+      </w:r>
+      <w:r>
+        <w:rPr>
+          <w:sz w:val="24"/>
+        </w:rPr>
+        <w:br/>
+        <w:t xml:space="preserve">      .fit(training)</w:t>
+      </w:r>
+      <w:r>
+        <w:rPr>
+          <w:sz w:val="24"/>
+        </w:rPr>
+        <w:br/>
+      </w:r>
+      <w:r>
+        <w:rPr>
+          <w:sz w:val="24"/>
+        </w:rPr>
+        <w:br/>
+        <w:t xml:space="preserve">    // Run model with test data set to get predictions</w:t>
+      </w:r>
+      <w:r>
+        <w:rPr>
+          <w:sz w:val="24"/>
+        </w:rPr>
+        <w:br/>
+        <w:t xml:space="preserve">    // This will add new columns rawPrediction, probability and prediction</w:t>
+      </w:r>
+      <w:r>
+        <w:rPr>
+          <w:sz w:val="24"/>
+        </w:rPr>
+        <w:br/>
+        <w:t xml:space="preserve">    val prediction: DataFrame = model</w:t>
+      </w:r>
+      <w:r>
+        <w:rPr>
+          <w:sz w:val="24"/>
+        </w:rPr>
+        <w:br/>
+        <w:t xml:space="preserve">      .transform(test)</w:t>
+      </w:r>
+      <w:r>
+        <w:rPr>
+          <w:sz w:val="24"/>
+        </w:rPr>
+        <w:br/>
+        <w:t xml:space="preserve">    prediction</w:t>
+      </w:r>
+      <w:r>
+        <w:rPr>
+          <w:sz w:val="24"/>
+        </w:rPr>
+        <w:br/>
+        <w:t xml:space="preserve">      .select("Ethnicity", "Count", "Rank", "label", "prediction")</w:t>
+      </w:r>
+      <w:r>
+        <w:rPr>
+          <w:sz w:val="24"/>
+        </w:rPr>
+        <w:br/>
+        <w:t xml:space="preserve">      .show(20)</w:t>
+      </w:r>
+      <w:r>
+        <w:rPr>
+          <w:sz w:val="24"/>
+        </w:rPr>
+        <w:br/>
+      </w:r>
+      <w:r>
+        <w:rPr>
+          <w:sz w:val="24"/>
+        </w:rPr>
+        <w:br/>
+        <w:t xml:space="preserve">    // Select (prediction, label) and compute accuracy.</w:t>
+      </w:r>
+      <w:r>
+        <w:rPr>
+          <w:sz w:val="24"/>
+        </w:rPr>
+        <w:br/>
+        <w:t xml:space="preserve">    val evaluator: MulticlassClassificationEvaluator = new MulticlassClassificationEvaluator()</w:t>
+      </w:r>
+      <w:r>
+        <w:rPr>
+          <w:sz w:val="24"/>
+        </w:rPr>
+        <w:br/>
+        <w:t xml:space="preserve">      .setLabelCol("label")</w:t>
+      </w:r>
+      <w:r>
+        <w:rPr>
+          <w:sz w:val="24"/>
+        </w:rPr>
+        <w:br/>
+        <w:t xml:space="preserve">      .setPredictionCol("prediction")</w:t>
+      </w:r>
+      <w:r>
+        <w:rPr>
+          <w:sz w:val="24"/>
+        </w:rPr>
+        <w:br/>
+        <w:t xml:space="preserve">      .setMetricName("accuracy")</w:t>
+      </w:r>
+      <w:r>
+        <w:rPr>
+          <w:sz w:val="24"/>
+        </w:rPr>
+        <w:br/>
+        <w:t xml:space="preserve">    val accuracy: Double = evaluator</w:t>
+      </w:r>
+      <w:r>
+        <w:rPr>
+          <w:sz w:val="24"/>
+        </w:rPr>
+        <w:br/>
+        <w:t xml:space="preserve">      .evaluate(prediction)</w:t>
+      </w:r>
+      <w:r>
+        <w:rPr>
+          <w:sz w:val="24"/>
+        </w:rPr>
+        <w:br/>
+      </w:r>
+      <w:r>
+        <w:rPr>
+          <w:sz w:val="24"/>
+        </w:rPr>
+        <w:br/>
+        <w:t xml:space="preserve">    // Round accuracy up to 2 digits</w:t>
+      </w:r>
+      <w:r>
+        <w:rPr>
+          <w:sz w:val="24"/>
+        </w:rPr>
+        <w:br/>
+        <w:t xml:space="preserve">    println(</w:t>
+      </w:r>
+      <w:r>
+        <w:rPr>
+          <w:sz w:val="24"/>
+        </w:rPr>
+        <w:br/>
+        <w:t xml:space="preserve">      s"Accuracy = ${</w:t>
+      </w:r>
+      <w:r>
+        <w:rPr>
+          <w:sz w:val="24"/>
+        </w:rPr>
+        <w:br/>
+        <w:t xml:space="preserve">        BigDecimal(accuracy)</w:t>
+      </w:r>
+      <w:r>
+        <w:rPr>
+          <w:sz w:val="24"/>
+        </w:rPr>
+        <w:br/>
+        <w:t xml:space="preserve">          .setScale(2, BigDecimal.RoundingMode.HALF_UP)</w:t>
+      </w:r>
+      <w:r>
+        <w:rPr>
+          <w:sz w:val="24"/>
+        </w:rPr>
+        <w:br/>
+        <w:t xml:space="preserve">      }"</w:t>
       </w:r>
       <w:r>
         <w:rPr>
@@ -2175,277 +3338,6 @@
         </w:rPr>
         <w:br/>
         <w:t xml:space="preserve">    )</w:t>
-      </w:r>
-      <w:r>
-        <w:rPr>
-          <w:sz w:val="24"/>
-        </w:rPr>
-        <w:br/>
-      </w:r>
-      <w:r>
-        <w:rPr>
-          <w:sz w:val="24"/>
-        </w:rPr>
-        <w:br/>
-        <w:t xml:space="preserve">    import spark.implicits._</w:t>
-      </w:r>
-      <w:r>
-        <w:rPr>
-          <w:sz w:val="24"/>
-        </w:rPr>
-        <w:br/>
-        <w:t xml:space="preserve">    val mapper: DataFrame = seq.toDF("Ethnicity", "DistEthnicity")</w:t>
-      </w:r>
-      <w:r>
-        <w:rPr>
-          <w:sz w:val="24"/>
-        </w:rPr>
-        <w:br/>
-      </w:r>
-      <w:r>
-        <w:rPr>
-          <w:sz w:val="24"/>
-        </w:rPr>
-        <w:br/>
-        <w:t xml:space="preserve">    val mapped: DataFrame = dataframe</w:t>
-      </w:r>
-      <w:r>
-        <w:rPr>
-          <w:sz w:val="24"/>
-        </w:rPr>
-        <w:br/>
-        <w:t xml:space="preserve">      .join(</w:t>
-      </w:r>
-      <w:r>
-        <w:rPr>
-          <w:sz w:val="24"/>
-        </w:rPr>
-        <w:br/>
-        <w:t xml:space="preserve">        mapper, dataframe("Ethnicity") === mapper("DistEthnicity"),</w:t>
-      </w:r>
-      <w:r>
-        <w:rPr>
-          <w:sz w:val="24"/>
-        </w:rPr>
-        <w:br/>
-        <w:t xml:space="preserve">        "inner"</w:t>
-      </w:r>
-      <w:r>
-        <w:rPr>
-          <w:sz w:val="24"/>
-        </w:rPr>
-        <w:br/>
-        <w:t xml:space="preserve">      )</w:t>
-      </w:r>
-      <w:r>
-        <w:rPr>
-          <w:sz w:val="24"/>
-        </w:rPr>
-        <w:br/>
-        <w:t xml:space="preserve">    val columns: Array[String] = Array("Count", "Rank")</w:t>
-      </w:r>
-      <w:r>
-        <w:rPr>
-          <w:sz w:val="24"/>
-        </w:rPr>
-        <w:br/>
-      </w:r>
-      <w:r>
-        <w:rPr>
-          <w:sz w:val="24"/>
-        </w:rPr>
-        <w:br/>
-        <w:t xml:space="preserve">    val assembler: VectorAssembler = new VectorAssembler()</w:t>
-      </w:r>
-      <w:r>
-        <w:rPr>
-          <w:sz w:val="24"/>
-        </w:rPr>
-        <w:br/>
-      </w:r>
-      <w:r>
-        <w:rPr>
-          <w:sz w:val="24"/>
-        </w:rPr>
-        <w:lastRenderedPageBreak/>
-        <w:t xml:space="preserve">      .setInputCols(columns)</w:t>
-      </w:r>
-      <w:r>
-        <w:rPr>
-          <w:sz w:val="24"/>
-        </w:rPr>
-        <w:br/>
-        <w:t xml:space="preserve">      .setOutputCol("features")</w:t>
-      </w:r>
-      <w:r>
-        <w:rPr>
-          <w:sz w:val="24"/>
-        </w:rPr>
-        <w:br/>
-        <w:t xml:space="preserve">    val feature: DataFrame = assembler.transform(mapped)</w:t>
-      </w:r>
-      <w:r>
-        <w:rPr>
-          <w:sz w:val="24"/>
-        </w:rPr>
-        <w:br/>
-      </w:r>
-      <w:r>
-        <w:rPr>
-          <w:sz w:val="24"/>
-        </w:rPr>
-        <w:br/>
-        <w:t xml:space="preserve">    val indexer: StringIndexer = new StringIndexer()</w:t>
-      </w:r>
-      <w:r>
-        <w:rPr>
-          <w:sz w:val="24"/>
-        </w:rPr>
-        <w:br/>
-        <w:t xml:space="preserve">      .setInputCol("DistEthnicity")</w:t>
-      </w:r>
-      <w:r>
-        <w:rPr>
-          <w:sz w:val="24"/>
-        </w:rPr>
-        <w:br/>
-        <w:t xml:space="preserve">      .setOutputCol("label")</w:t>
-      </w:r>
-      <w:r>
-        <w:rPr>
-          <w:sz w:val="24"/>
-        </w:rPr>
-        <w:br/>
-      </w:r>
-      <w:r>
-        <w:rPr>
-          <w:sz w:val="24"/>
-        </w:rPr>
-        <w:br/>
-        <w:t xml:space="preserve">    val label: DataFrame = indexer</w:t>
-      </w:r>
-      <w:r>
-        <w:rPr>
-          <w:sz w:val="24"/>
-        </w:rPr>
-        <w:br/>
-        <w:t xml:space="preserve">      .fit(feature)</w:t>
-      </w:r>
-      <w:r>
-        <w:rPr>
-          <w:sz w:val="24"/>
-        </w:rPr>
-        <w:br/>
-        <w:t xml:space="preserve">      .transform(feature)</w:t>
-      </w:r>
-      <w:r>
-        <w:rPr>
-          <w:sz w:val="24"/>
-        </w:rPr>
-        <w:br/>
-        <w:t xml:space="preserve">    label.show(false)</w:t>
-      </w:r>
-      <w:r>
-        <w:rPr>
-          <w:sz w:val="24"/>
-        </w:rPr>
-        <w:br/>
-      </w:r>
-      <w:r>
-        <w:rPr>
-          <w:sz w:val="24"/>
-        </w:rPr>
-        <w:br/>
-        <w:t xml:space="preserve">    val seed: Int = 5043</w:t>
-      </w:r>
-      <w:r>
-        <w:rPr>
-          <w:sz w:val="24"/>
-        </w:rPr>
-        <w:br/>
-        <w:t xml:space="preserve">    val Array(training, test) = label</w:t>
-      </w:r>
-      <w:r>
-        <w:rPr>
-          <w:sz w:val="24"/>
-        </w:rPr>
-        <w:br/>
-        <w:t xml:space="preserve">      .randomSplit(Array(0.7, 0.3), seed)</w:t>
-      </w:r>
-      <w:r>
-        <w:rPr>
-          <w:sz w:val="24"/>
-        </w:rPr>
-        <w:br/>
-      </w:r>
-      <w:r>
-        <w:rPr>
-          <w:sz w:val="24"/>
-        </w:rPr>
-        <w:br/>
-        <w:t xml:space="preserve">    val regression: LogisticRegression = new LogisticRegression()</w:t>
-      </w:r>
-      <w:r>
-        <w:rPr>
-          <w:sz w:val="24"/>
-        </w:rPr>
-        <w:br/>
-        <w:t xml:space="preserve">      .setMaxIter(100)</w:t>
-      </w:r>
-      <w:r>
-        <w:rPr>
-          <w:sz w:val="24"/>
-        </w:rPr>
-        <w:br/>
-        <w:t xml:space="preserve">      .setRegParam(0.02)</w:t>
-      </w:r>
-      <w:r>
-        <w:rPr>
-          <w:sz w:val="24"/>
-        </w:rPr>
-        <w:br/>
-        <w:t xml:space="preserve">      .setElasticNetParam(0.8)</w:t>
-      </w:r>
-      <w:r>
-        <w:rPr>
-          <w:sz w:val="24"/>
-        </w:rPr>
-        <w:br/>
-        <w:t xml:space="preserve">    val model: LogisticRegressionModel = regression</w:t>
-      </w:r>
-      <w:r>
-        <w:rPr>
-          <w:sz w:val="24"/>
-        </w:rPr>
-        <w:br/>
-        <w:t xml:space="preserve">      .fit(training)</w:t>
-      </w:r>
-      <w:r>
-        <w:rPr>
-          <w:sz w:val="24"/>
-        </w:rPr>
-        <w:br/>
-      </w:r>
-      <w:r>
-        <w:rPr>
-          <w:sz w:val="24"/>
-        </w:rPr>
-        <w:br/>
-        <w:t xml:space="preserve">    val prediction: DataFrame = model</w:t>
-      </w:r>
-      <w:r>
-        <w:rPr>
-          <w:sz w:val="24"/>
-        </w:rPr>
-        <w:br/>
-        <w:t xml:space="preserve">      .transform(test)</w:t>
-      </w:r>
-      <w:r>
-        <w:rPr>
-          <w:sz w:val="24"/>
-        </w:rPr>
-        <w:br/>
-        <w:t xml:space="preserve">    prediction.show(10)</w:t>
       </w:r>
       <w:r>
         <w:rPr>
@@ -2476,25 +3368,16 @@
         <w:rPr>
           <w:rFonts w:asciiTheme="minorHAnsi" w:hAnsiTheme="minorHAnsi" w:cstheme="minorHAnsi"/>
           <w:szCs w:val="24"/>
-        </w:rPr>
-      </w:pPr>
-    </w:p>
-    <w:p>
-      <w:pPr>
-        <w:pStyle w:val="Heading1"/>
-        <w:spacing w:line="360" w:lineRule="auto"/>
+          <w:lang w:val="ru-RU"/>
+        </w:rPr>
+      </w:pPr>
+      <w:r>
         <w:rPr>
           <w:rFonts w:asciiTheme="minorHAnsi" w:hAnsiTheme="minorHAnsi" w:cstheme="minorHAnsi"/>
           <w:szCs w:val="24"/>
           <w:lang w:val="ru-RU"/>
         </w:rPr>
-      </w:pPr>
-      <w:r>
-        <w:rPr>
-          <w:rFonts w:asciiTheme="minorHAnsi" w:hAnsiTheme="minorHAnsi" w:cstheme="minorHAnsi"/>
-          <w:szCs w:val="24"/>
-          <w:lang w:val="ru-RU"/>
-        </w:rPr>
+        <w:lastRenderedPageBreak/>
         <w:t>Вывод</w:t>
       </w:r>
     </w:p>
@@ -2541,7 +3424,14 @@
           <w:rFonts w:cstheme="minorHAnsi"/>
           <w:lang w:val="ru-RU"/>
         </w:rPr>
-        <w:t xml:space="preserve"> и предсказания данных на основе логистической регрессии</w:t>
+        <w:t xml:space="preserve"> и предсказания данных на основе </w:t>
+      </w:r>
+      <w:r>
+        <w:rPr>
+          <w:rFonts w:cstheme="minorHAnsi"/>
+          <w:lang w:val="ru-RU"/>
+        </w:rPr>
+        <w:t>случайного леса</w:t>
       </w:r>
       <w:r>
         <w:rPr>
@@ -2573,8 +3463,8 @@
       </w:r>
     </w:p>
     <w:sectPr>
-      <w:footerReference w:type="even" r:id="rId10"/>
-      <w:footerReference w:type="default" r:id="rId11"/>
+      <w:footerReference w:type="even" r:id="rId12"/>
+      <w:footerReference w:type="default" r:id="rId13"/>
       <w:type w:val="continuous"/>
       <w:pgSz w:w="11906" w:h="16838"/>
       <w:pgMar w:top="720" w:right="720" w:bottom="720" w:left="720" w:header="708" w:footer="708" w:gutter="0"/>
@@ -2752,6 +3642,119 @@
 <file path=word/numbering.xml><?xml version="1.0" encoding="utf-8"?>
 <w:numbering xmlns:wpc="http://schemas.microsoft.com/office/word/2010/wordprocessingCanvas" xmlns:cx="http://schemas.microsoft.com/office/drawing/2014/chartex" xmlns:cx1="http://schemas.microsoft.com/office/drawing/2015/9/8/chartex" xmlns:cx2="http://schemas.microsoft.com/office/drawing/2015/10/21/chartex" xmlns:cx3="http://schemas.microsoft.com/office/drawing/2016/5/9/chartex" xmlns:cx4="http://schemas.microsoft.com/office/drawing/2016/5/10/chartex" xmlns:cx5="http://schemas.microsoft.com/office/drawing/2016/5/11/chartex" xmlns:cx6="http://schemas.microsoft.com/office/drawing/2016/5/12/chartex" xmlns:cx7="http://schemas.microsoft.com/office/drawing/2016/5/13/chartex" xmlns:cx8="http://schemas.microsoft.com/office/drawing/2016/5/14/chartex" xmlns:mc="http://schemas.openxmlformats.org/markup-compatibility/2006" xmlns:aink="http://schemas.microsoft.com/office/drawing/2016/ink" xmlns:am3d="http://schemas.microsoft.com/office/drawing/2017/model3d" xmlns:o="urn:schemas-microsoft-com:office:office" xmlns:r="http://schemas.openxmlformats.org/officeDocument/2006/relationships" xmlns:m="http://schemas.openxmlformats.org/officeDocument/2006/math" xmlns:v="urn:schemas-microsoft-com:vml" xmlns:wp14="http://schemas.microsoft.com/office/word/2010/wordprocessingDrawing" xmlns:wp="http://schemas.openxmlformats.org/drawingml/2006/wordprocessingDrawing" xmlns:w10="urn:schemas-microsoft-com:office:word" xmlns:w="http://schemas.openxmlformats.org/wordprocessingml/2006/main" xmlns:w14="http://schemas.microsoft.com/office/word/2010/wordml" xmlns:w15="http://schemas.microsoft.com/office/word/2012/wordml" xmlns:w16cex="http://schemas.microsoft.com/office/word/2018/wordml/cex" xmlns:w16cid="http://schemas.microsoft.com/office/word/2016/wordml/cid" xmlns:w16="http://schemas.microsoft.com/office/word/2018/wordml" xmlns:w16se="http://schemas.microsoft.com/office/word/2015/wordml/symex" xmlns:wpg="http://schemas.microsoft.com/office/word/2010/wordprocessingGroup" xmlns:wpi="http://schemas.microsoft.com/office/word/2010/wordprocessingInk" xmlns:wne="http://schemas.microsoft.com/office/word/2006/wordml" xmlns:wps="http://schemas.microsoft.com/office/word/2010/wordprocessingShape" mc:Ignorable="w14 w15 w16se w16cid w16 w16cex wp14">
   <w:abstractNum w:abstractNumId="0" w15:restartNumberingAfterBreak="0">
+    <w:nsid w:val="1EAB4AC0"/>
+    <w:multiLevelType w:val="hybridMultilevel"/>
+    <w:tmpl w:val="BBFEB394"/>
+    <w:lvl w:ilvl="0" w:tplc="08090001">
+      <w:start w:val="1"/>
+      <w:numFmt w:val="bullet"/>
+      <w:lvlText w:val=""/>
+      <w:lvlJc w:val="left"/>
+      <w:pPr>
+        <w:ind w:left="360" w:hanging="360"/>
+      </w:pPr>
+      <w:rPr>
+        <w:rFonts w:ascii="Symbol" w:hAnsi="Symbol" w:hint="default"/>
+      </w:rPr>
+    </w:lvl>
+    <w:lvl w:ilvl="1" w:tplc="08090003" w:tentative="1">
+      <w:start w:val="1"/>
+      <w:numFmt w:val="bullet"/>
+      <w:lvlText w:val="o"/>
+      <w:lvlJc w:val="left"/>
+      <w:pPr>
+        <w:ind w:left="1080" w:hanging="360"/>
+      </w:pPr>
+      <w:rPr>
+        <w:rFonts w:ascii="Courier New" w:hAnsi="Courier New" w:cs="Courier New" w:hint="default"/>
+      </w:rPr>
+    </w:lvl>
+    <w:lvl w:ilvl="2" w:tplc="08090005" w:tentative="1">
+      <w:start w:val="1"/>
+      <w:numFmt w:val="bullet"/>
+      <w:lvlText w:val=""/>
+      <w:lvlJc w:val="left"/>
+      <w:pPr>
+        <w:ind w:left="1800" w:hanging="360"/>
+      </w:pPr>
+      <w:rPr>
+        <w:rFonts w:ascii="Wingdings" w:hAnsi="Wingdings" w:hint="default"/>
+      </w:rPr>
+    </w:lvl>
+    <w:lvl w:ilvl="3" w:tplc="08090001" w:tentative="1">
+      <w:start w:val="1"/>
+      <w:numFmt w:val="bullet"/>
+      <w:lvlText w:val=""/>
+      <w:lvlJc w:val="left"/>
+      <w:pPr>
+        <w:ind w:left="2520" w:hanging="360"/>
+      </w:pPr>
+      <w:rPr>
+        <w:rFonts w:ascii="Symbol" w:hAnsi="Symbol" w:hint="default"/>
+      </w:rPr>
+    </w:lvl>
+    <w:lvl w:ilvl="4" w:tplc="08090003" w:tentative="1">
+      <w:start w:val="1"/>
+      <w:numFmt w:val="bullet"/>
+      <w:lvlText w:val="o"/>
+      <w:lvlJc w:val="left"/>
+      <w:pPr>
+        <w:ind w:left="3240" w:hanging="360"/>
+      </w:pPr>
+      <w:rPr>
+        <w:rFonts w:ascii="Courier New" w:hAnsi="Courier New" w:cs="Courier New" w:hint="default"/>
+      </w:rPr>
+    </w:lvl>
+    <w:lvl w:ilvl="5" w:tplc="08090005" w:tentative="1">
+      <w:start w:val="1"/>
+      <w:numFmt w:val="bullet"/>
+      <w:lvlText w:val=""/>
+      <w:lvlJc w:val="left"/>
+      <w:pPr>
+        <w:ind w:left="3960" w:hanging="360"/>
+      </w:pPr>
+      <w:rPr>
+        <w:rFonts w:ascii="Wingdings" w:hAnsi="Wingdings" w:hint="default"/>
+      </w:rPr>
+    </w:lvl>
+    <w:lvl w:ilvl="6" w:tplc="08090001" w:tentative="1">
+      <w:start w:val="1"/>
+      <w:numFmt w:val="bullet"/>
+      <w:lvlText w:val=""/>
+      <w:lvlJc w:val="left"/>
+      <w:pPr>
+        <w:ind w:left="4680" w:hanging="360"/>
+      </w:pPr>
+      <w:rPr>
+        <w:rFonts w:ascii="Symbol" w:hAnsi="Symbol" w:hint="default"/>
+      </w:rPr>
+    </w:lvl>
+    <w:lvl w:ilvl="7" w:tplc="08090003" w:tentative="1">
+      <w:start w:val="1"/>
+      <w:numFmt w:val="bullet"/>
+      <w:lvlText w:val="o"/>
+      <w:lvlJc w:val="left"/>
+      <w:pPr>
+        <w:ind w:left="5400" w:hanging="360"/>
+      </w:pPr>
+      <w:rPr>
+        <w:rFonts w:ascii="Courier New" w:hAnsi="Courier New" w:cs="Courier New" w:hint="default"/>
+      </w:rPr>
+    </w:lvl>
+    <w:lvl w:ilvl="8" w:tplc="08090005" w:tentative="1">
+      <w:start w:val="1"/>
+      <w:numFmt w:val="bullet"/>
+      <w:lvlText w:val=""/>
+      <w:lvlJc w:val="left"/>
+      <w:pPr>
+        <w:ind w:left="6120" w:hanging="360"/>
+      </w:pPr>
+      <w:rPr>
+        <w:rFonts w:ascii="Wingdings" w:hAnsi="Wingdings" w:hint="default"/>
+      </w:rPr>
+    </w:lvl>
+  </w:abstractNum>
+  <w:abstractNum w:abstractNumId="1" w15:restartNumberingAfterBreak="0">
     <w:nsid w:val="38677638"/>
     <w:multiLevelType w:val="hybridMultilevel"/>
     <w:tmpl w:val="23C6EEDA"/>
@@ -2837,7 +3840,120 @@
       </w:pPr>
     </w:lvl>
   </w:abstractNum>
-  <w:abstractNum w:abstractNumId="1" w15:restartNumberingAfterBreak="0">
+  <w:abstractNum w:abstractNumId="2" w15:restartNumberingAfterBreak="0">
+    <w:nsid w:val="5FF92021"/>
+    <w:multiLevelType w:val="hybridMultilevel"/>
+    <w:tmpl w:val="8A80BCB0"/>
+    <w:lvl w:ilvl="0" w:tplc="08090001">
+      <w:start w:val="1"/>
+      <w:numFmt w:val="bullet"/>
+      <w:lvlText w:val=""/>
+      <w:lvlJc w:val="left"/>
+      <w:pPr>
+        <w:ind w:left="360" w:hanging="360"/>
+      </w:pPr>
+      <w:rPr>
+        <w:rFonts w:ascii="Symbol" w:hAnsi="Symbol" w:hint="default"/>
+      </w:rPr>
+    </w:lvl>
+    <w:lvl w:ilvl="1" w:tplc="08090003" w:tentative="1">
+      <w:start w:val="1"/>
+      <w:numFmt w:val="bullet"/>
+      <w:lvlText w:val="o"/>
+      <w:lvlJc w:val="left"/>
+      <w:pPr>
+        <w:ind w:left="1080" w:hanging="360"/>
+      </w:pPr>
+      <w:rPr>
+        <w:rFonts w:ascii="Courier New" w:hAnsi="Courier New" w:cs="Courier New" w:hint="default"/>
+      </w:rPr>
+    </w:lvl>
+    <w:lvl w:ilvl="2" w:tplc="08090005" w:tentative="1">
+      <w:start w:val="1"/>
+      <w:numFmt w:val="bullet"/>
+      <w:lvlText w:val=""/>
+      <w:lvlJc w:val="left"/>
+      <w:pPr>
+        <w:ind w:left="1800" w:hanging="360"/>
+      </w:pPr>
+      <w:rPr>
+        <w:rFonts w:ascii="Wingdings" w:hAnsi="Wingdings" w:hint="default"/>
+      </w:rPr>
+    </w:lvl>
+    <w:lvl w:ilvl="3" w:tplc="08090001" w:tentative="1">
+      <w:start w:val="1"/>
+      <w:numFmt w:val="bullet"/>
+      <w:lvlText w:val=""/>
+      <w:lvlJc w:val="left"/>
+      <w:pPr>
+        <w:ind w:left="2520" w:hanging="360"/>
+      </w:pPr>
+      <w:rPr>
+        <w:rFonts w:ascii="Symbol" w:hAnsi="Symbol" w:hint="default"/>
+      </w:rPr>
+    </w:lvl>
+    <w:lvl w:ilvl="4" w:tplc="08090003" w:tentative="1">
+      <w:start w:val="1"/>
+      <w:numFmt w:val="bullet"/>
+      <w:lvlText w:val="o"/>
+      <w:lvlJc w:val="left"/>
+      <w:pPr>
+        <w:ind w:left="3240" w:hanging="360"/>
+      </w:pPr>
+      <w:rPr>
+        <w:rFonts w:ascii="Courier New" w:hAnsi="Courier New" w:cs="Courier New" w:hint="default"/>
+      </w:rPr>
+    </w:lvl>
+    <w:lvl w:ilvl="5" w:tplc="08090005" w:tentative="1">
+      <w:start w:val="1"/>
+      <w:numFmt w:val="bullet"/>
+      <w:lvlText w:val=""/>
+      <w:lvlJc w:val="left"/>
+      <w:pPr>
+        <w:ind w:left="3960" w:hanging="360"/>
+      </w:pPr>
+      <w:rPr>
+        <w:rFonts w:ascii="Wingdings" w:hAnsi="Wingdings" w:hint="default"/>
+      </w:rPr>
+    </w:lvl>
+    <w:lvl w:ilvl="6" w:tplc="08090001" w:tentative="1">
+      <w:start w:val="1"/>
+      <w:numFmt w:val="bullet"/>
+      <w:lvlText w:val=""/>
+      <w:lvlJc w:val="left"/>
+      <w:pPr>
+        <w:ind w:left="4680" w:hanging="360"/>
+      </w:pPr>
+      <w:rPr>
+        <w:rFonts w:ascii="Symbol" w:hAnsi="Symbol" w:hint="default"/>
+      </w:rPr>
+    </w:lvl>
+    <w:lvl w:ilvl="7" w:tplc="08090003" w:tentative="1">
+      <w:start w:val="1"/>
+      <w:numFmt w:val="bullet"/>
+      <w:lvlText w:val="o"/>
+      <w:lvlJc w:val="left"/>
+      <w:pPr>
+        <w:ind w:left="5400" w:hanging="360"/>
+      </w:pPr>
+      <w:rPr>
+        <w:rFonts w:ascii="Courier New" w:hAnsi="Courier New" w:cs="Courier New" w:hint="default"/>
+      </w:rPr>
+    </w:lvl>
+    <w:lvl w:ilvl="8" w:tplc="08090005" w:tentative="1">
+      <w:start w:val="1"/>
+      <w:numFmt w:val="bullet"/>
+      <w:lvlText w:val=""/>
+      <w:lvlJc w:val="left"/>
+      <w:pPr>
+        <w:ind w:left="6120" w:hanging="360"/>
+      </w:pPr>
+      <w:rPr>
+        <w:rFonts w:ascii="Wingdings" w:hAnsi="Wingdings" w:hint="default"/>
+      </w:rPr>
+    </w:lvl>
+  </w:abstractNum>
+  <w:abstractNum w:abstractNumId="3" w15:restartNumberingAfterBreak="0">
     <w:nsid w:val="7AAE381F"/>
     <w:multiLevelType w:val="hybridMultilevel"/>
     <w:tmpl w:val="62BC4954"/>
@@ -2924,10 +4040,16 @@
     </w:lvl>
   </w:abstractNum>
   <w:num w:numId="1">
-    <w:abstractNumId w:val="0"/>
+    <w:abstractNumId w:val="1"/>
   </w:num>
   <w:num w:numId="2">
-    <w:abstractNumId w:val="1"/>
+    <w:abstractNumId w:val="3"/>
+  </w:num>
+  <w:num w:numId="3">
+    <w:abstractNumId w:val="2"/>
+  </w:num>
+  <w:num w:numId="4">
+    <w:abstractNumId w:val="0"/>
   </w:num>
 </w:numbering>
 </file>

</xml_diff>

<commit_message>
[#4] update output for report
</commit_message>
<xml_diff>
--- a/Reports/Lab4/Lab4.docx
+++ b/Reports/Lab4/Lab4.docx
@@ -1199,14 +1199,7 @@
           <w:rFonts w:cstheme="minorHAnsi"/>
           <w:lang w:val="ru-RU"/>
         </w:rPr>
-        <w:t>Алгоритм применяется для задач классификации, регрессии и кластеризации. Основная идея заключается в использовании большого ансамбля решающих деревьев, каждое из которых само по себе даёт очень невысокое качество классификации, но за счёт их большого количества результат получается хорошим.</w:t>
-      </w:r>
-      <w:r>
-        <w:rPr>
-          <w:rFonts w:cstheme="minorHAnsi"/>
-          <w:lang w:val="ru-RU"/>
-        </w:rPr>
-        <w:t xml:space="preserve"> </w:t>
+        <w:t xml:space="preserve">Алгоритм применяется для задач классификации, регрессии и кластеризации. Основная идея заключается в использовании большого ансамбля решающих деревьев, каждое из которых само по себе даёт очень невысокое качество классификации, но за счёт их большого количества результат получается хорошим. </w:t>
       </w:r>
     </w:p>
     <w:p>
@@ -1387,14 +1380,7 @@
           <w:rFonts w:cstheme="minorHAnsi"/>
           <w:lang w:val="ru-RU"/>
         </w:rPr>
-        <w:t xml:space="preserve"> и масштабируемость.</w:t>
-      </w:r>
-      <w:r>
-        <w:rPr>
-          <w:rFonts w:cstheme="minorHAnsi"/>
-          <w:lang w:val="ru-RU"/>
-        </w:rPr>
-        <w:t xml:space="preserve"> </w:t>
+        <w:t xml:space="preserve"> и масштабируемость. </w:t>
       </w:r>
     </w:p>
     <w:p>
@@ -1465,14 +1451,7 @@
           <w:rFonts w:cstheme="minorHAnsi"/>
           <w:lang w:val="ru-RU"/>
         </w:rPr>
-        <w:t xml:space="preserve"> — число деревьев.</w:t>
-      </w:r>
-      <w:r>
-        <w:rPr>
-          <w:rFonts w:cstheme="minorHAnsi"/>
-          <w:lang w:val="ru-RU"/>
-        </w:rPr>
-        <w:t xml:space="preserve"> </w:t>
+        <w:t xml:space="preserve"> — число деревьев. </w:t>
       </w:r>
       <w:r>
         <w:rPr>
@@ -1713,7 +1692,7 @@
         <w:spacing w:line="360" w:lineRule="auto"/>
         <w:rPr>
           <w:sz w:val="24"/>
-          <w:lang w:val="en-US"/>
+          <w:lang w:val="ru-RU"/>
         </w:rPr>
       </w:pPr>
       <w:r>
@@ -1968,27 +1947,14 @@
       <w:r>
         <w:t xml:space="preserve">Рисунок </w:t>
       </w:r>
-      <w:r>
-        <w:fldChar w:fldCharType="begin"/>
-      </w:r>
-      <w:r>
-        <w:instrText xml:space="preserve"> SEQ Рисунок \* ARABIC </w:instrText>
-      </w:r>
-      <w:r>
-        <w:fldChar w:fldCharType="separate"/>
-      </w:r>
-      <w:r>
-        <w:rPr>
-          <w:noProof/>
-        </w:rPr>
-        <w:t>2</w:t>
-      </w:r>
-      <w:r>
-        <w:rPr>
-          <w:noProof/>
-        </w:rPr>
-        <w:fldChar w:fldCharType="end"/>
-      </w:r>
+      <w:fldSimple w:instr=" SEQ Рисунок \* ARABIC ">
+        <w:r>
+          <w:rPr>
+            <w:noProof/>
+          </w:rPr>
+          <w:t>2</w:t>
+        </w:r>
+      </w:fldSimple>
       <w:r>
         <w:rPr>
           <w:lang w:val="ru-RU"/>
@@ -2169,14 +2135,27 @@
       <w:r>
         <w:t xml:space="preserve">Рисунок </w:t>
       </w:r>
-      <w:fldSimple w:instr=" SEQ Рисунок \* ARABIC ">
-        <w:r>
-          <w:rPr>
-            <w:noProof/>
-          </w:rPr>
-          <w:t>3</w:t>
-        </w:r>
-      </w:fldSimple>
+      <w:r>
+        <w:fldChar w:fldCharType="begin"/>
+      </w:r>
+      <w:r>
+        <w:instrText xml:space="preserve"> SEQ Рисунок \* ARABIC </w:instrText>
+      </w:r>
+      <w:r>
+        <w:fldChar w:fldCharType="separate"/>
+      </w:r>
+      <w:r>
+        <w:rPr>
+          <w:noProof/>
+        </w:rPr>
+        <w:t>3</w:t>
+      </w:r>
+      <w:r>
+        <w:rPr>
+          <w:noProof/>
+        </w:rPr>
+        <w:fldChar w:fldCharType="end"/>
+      </w:r>
       <w:r>
         <w:rPr>
           <w:lang w:val="ru-RU"/>
@@ -2220,7 +2199,35 @@
           <w:sz w:val="24"/>
           <w:lang w:val="ru-RU"/>
         </w:rPr>
-        <w:t xml:space="preserve">необходимые параметры для обучения и поддержания точности на уровне, указанном в цели работы. Полученные результаты отобразим на рисунке </w:t>
+        <w:t xml:space="preserve">необходимые параметры для обучения и поддержания точности на уровне, указанном в цели работы. </w:t>
+      </w:r>
+      <w:r>
+        <w:rPr>
+          <w:sz w:val="24"/>
+          <w:lang w:val="ru-RU"/>
+        </w:rPr>
+        <w:t>Часть полученных</w:t>
+      </w:r>
+      <w:r>
+        <w:rPr>
+          <w:sz w:val="24"/>
+          <w:lang w:val="ru-RU"/>
+        </w:rPr>
+        <w:t xml:space="preserve"> результат</w:t>
+      </w:r>
+      <w:r>
+        <w:rPr>
+          <w:sz w:val="24"/>
+          <w:lang w:val="ru-RU"/>
+        </w:rPr>
+        <w:t>ов</w:t>
+      </w:r>
+      <w:r>
+        <w:rPr>
+          <w:sz w:val="24"/>
+          <w:lang w:val="ru-RU"/>
+        </w:rPr>
+        <w:t xml:space="preserve"> отобразим на рисунке </w:t>
       </w:r>
       <w:r>
         <w:rPr>
@@ -2243,16 +2250,20 @@
         <w:keepNext/>
         <w:spacing w:line="360" w:lineRule="auto"/>
         <w:jc w:val="center"/>
+        <w:rPr>
+          <w:lang w:val="ru-RU"/>
+        </w:rPr>
       </w:pPr>
       <w:r>
         <w:rPr>
           <w:noProof/>
+          <w:lang w:val="ru-RU"/>
         </w:rPr>
         <w:drawing>
-          <wp:inline distT="0" distB="0" distL="0" distR="0" wp14:anchorId="3453BACE" wp14:editId="5BCCF652">
-            <wp:extent cx="3934047" cy="5017067"/>
-            <wp:effectExtent l="0" t="0" r="3175" b="0"/>
-            <wp:docPr id="7" name="Picture 7"/>
+          <wp:inline distT="0" distB="0" distL="0" distR="0" wp14:anchorId="45020153" wp14:editId="1F8E38E0">
+            <wp:extent cx="6326372" cy="2193013"/>
+            <wp:effectExtent l="0" t="0" r="0" b="4445"/>
+            <wp:docPr id="2" name="Picture 2"/>
             <wp:cNvGraphicFramePr>
               <a:graphicFrameLocks xmlns:a="http://schemas.openxmlformats.org/drawingml/2006/main" noChangeAspect="1"/>
             </wp:cNvGraphicFramePr>
@@ -2260,7 +2271,7 @@
               <a:graphicData uri="http://schemas.openxmlformats.org/drawingml/2006/picture">
                 <pic:pic xmlns:pic="http://schemas.openxmlformats.org/drawingml/2006/picture">
                   <pic:nvPicPr>
-                    <pic:cNvPr id="7" name="Picture 7"/>
+                    <pic:cNvPr id="2" name="Picture 2"/>
                     <pic:cNvPicPr/>
                   </pic:nvPicPr>
                   <pic:blipFill>
@@ -2278,7 +2289,7 @@
                   <pic:spPr>
                     <a:xfrm>
                       <a:off x="0" y="0"/>
-                      <a:ext cx="3941318" cy="5026340"/>
+                      <a:ext cx="6348825" cy="2200796"/>
                     </a:xfrm>
                     <a:prstGeom prst="rect">
                       <a:avLst/>
@@ -2501,7 +2512,7 @@
         <w:spacing w:line="360" w:lineRule="auto"/>
         <w:rPr>
           <w:sz w:val="24"/>
-          <w:lang w:val="en-US"/>
+          <w:lang w:val="ru-RU"/>
         </w:rPr>
       </w:pPr>
       <w:r>
@@ -2574,20 +2585,33 @@
           <w:rFonts w:eastAsiaTheme="majorEastAsia" w:cstheme="minorHAnsi"/>
           <w:b/>
           <w:bCs/>
-          <w:lang w:val="ru-RU"/>
+          <w:lang w:val="en-US"/>
         </w:rPr>
       </w:pPr>
       <w:r>
         <w:t xml:space="preserve">Рисунок </w:t>
       </w:r>
-      <w:fldSimple w:instr=" SEQ Рисунок \* ARABIC ">
-        <w:r>
-          <w:rPr>
-            <w:noProof/>
-          </w:rPr>
-          <w:t>5</w:t>
-        </w:r>
-      </w:fldSimple>
+      <w:r>
+        <w:fldChar w:fldCharType="begin"/>
+      </w:r>
+      <w:r>
+        <w:instrText xml:space="preserve"> SEQ Рисунок \* ARABIC </w:instrText>
+      </w:r>
+      <w:r>
+        <w:fldChar w:fldCharType="separate"/>
+      </w:r>
+      <w:r>
+        <w:rPr>
+          <w:noProof/>
+        </w:rPr>
+        <w:t>5</w:t>
+      </w:r>
+      <w:r>
+        <w:rPr>
+          <w:noProof/>
+        </w:rPr>
+        <w:fldChar w:fldCharType="end"/>
+      </w:r>
       <w:r>
         <w:rPr>
           <w:lang w:val="en-US"/>
@@ -2610,14 +2634,14 @@
           <w:b/>
           <w:bCs/>
           <w:sz w:val="24"/>
-          <w:lang w:val="ru-RU"/>
+          <w:lang w:val="en-US"/>
         </w:rPr>
       </w:pPr>
       <w:r>
         <w:rPr>
           <w:rFonts w:cstheme="minorHAnsi"/>
           <w:bCs/>
-          <w:lang w:val="ru-RU"/>
+          <w:lang w:val="en-US"/>
         </w:rPr>
         <w:br w:type="page"/>
       </w:r>
@@ -3222,6 +3246,28 @@
         <w:br/>
         <w:t xml:space="preserve">      .select("Ethnicity", "Count", "Rank", "label", "prediction")</w:t>
       </w:r>
+    </w:p>
+    <w:p>
+      <w:pPr>
+        <w:jc w:val="left"/>
+        <w:rPr>
+          <w:sz w:val="24"/>
+        </w:rPr>
+      </w:pPr>
+      <w:r>
+        <w:rPr>
+          <w:sz w:val="24"/>
+          <w:lang w:val="en-US"/>
+        </w:rPr>
+        <w:t xml:space="preserve">      </w:t>
+      </w:r>
+      <w:r>
+        <w:rPr>
+          <w:sz w:val="24"/>
+          <w:lang w:val="en-US"/>
+        </w:rPr>
+        <w:t>.distinct()</w:t>
+      </w:r>
       <w:r>
         <w:rPr>
           <w:sz w:val="24"/>
@@ -3353,13 +3399,6 @@
         <w:br/>
         <w:t>}</w:t>
       </w:r>
-    </w:p>
-    <w:p>
-      <w:pPr>
-        <w:rPr>
-          <w:sz w:val="24"/>
-        </w:rPr>
-      </w:pPr>
     </w:p>
     <w:p>
       <w:pPr>

</xml_diff>